<commit_message>
Project Report is added
</commit_message>
<xml_diff>
--- a/SmartSkin Project Report.docx
+++ b/SmartSkin Project Report.docx
@@ -281,7 +281,6 @@
           <w:lang w:val="en-US"/>
         </w:rPr>
       </w:pPr>
-      <w:proofErr w:type="spellStart"/>
       <w:r>
         <w:rPr>
           <w:rFonts w:ascii="Times New Roman" w:hAnsi="Times New Roman" w:cs="Times New Roman"/>
@@ -289,17 +288,7 @@
           <w:sz w:val="28"/>
           <w:szCs w:val="28"/>
         </w:rPr>
-        <w:t>SmartSkin</w:t>
-      </w:r>
-      <w:proofErr w:type="spellEnd"/>
-      <w:r>
-        <w:rPr>
-          <w:rFonts w:ascii="Times New Roman" w:hAnsi="Times New Roman" w:cs="Times New Roman"/>
-          <w:b/>
-          <w:sz w:val="28"/>
-          <w:szCs w:val="28"/>
-        </w:rPr>
-        <w:t xml:space="preserve"> Diagnosis: AI-Powered Skin Disease Detection System</w:t>
+        <w:t>SmartSkin Diagnosis: AI-Powered Skin Disease Detection System</w:t>
       </w:r>
     </w:p>
     <w:p>
@@ -443,7 +432,6 @@
         </w:rPr>
         <w:t xml:space="preserve">Group Member 1 Name: </w:t>
       </w:r>
-      <w:proofErr w:type="spellStart"/>
       <w:r>
         <w:rPr>
           <w:rFonts w:ascii="Times New Roman" w:eastAsia="Times New Roman" w:hAnsi="Times New Roman" w:cs="Times New Roman"/>
@@ -451,17 +439,7 @@
           <w:szCs w:val="24"/>
           <w:lang w:val="en-US"/>
         </w:rPr>
-        <w:t>Marzan</w:t>
-      </w:r>
-      <w:proofErr w:type="spellEnd"/>
-      <w:r>
-        <w:rPr>
-          <w:rFonts w:ascii="Times New Roman" w:eastAsia="Times New Roman" w:hAnsi="Times New Roman" w:cs="Times New Roman"/>
-          <w:sz w:val="36"/>
-          <w:szCs w:val="24"/>
-          <w:lang w:val="en-US"/>
-        </w:rPr>
-        <w:t xml:space="preserve"> Islam</w:t>
+        <w:t>Marzan Islam</w:t>
       </w:r>
     </w:p>
     <w:p>
@@ -576,10 +554,13 @@
           <w:szCs w:val="24"/>
           <w:lang w:val="en-US"/>
         </w:rPr>
-        <w:t xml:space="preserve">Mr. Muhammad </w:t>
-      </w:r>
-      <w:proofErr w:type="spellStart"/>
-      <w:r>
+        <w:t>Mr. Muhammad Shafayat Oshman [MUO]</w:t>
+      </w:r>
+    </w:p>
+    <w:p>
+      <w:pPr>
+        <w:spacing w:after="0" w:line="276" w:lineRule="auto"/>
+        <w:jc w:val="center"/>
         <w:rPr>
           <w:rFonts w:ascii="Times New Roman" w:eastAsia="Times New Roman" w:hAnsi="Times New Roman" w:cs="Times New Roman"/>
           <w:bCs/>
@@ -587,10 +568,11 @@
           <w:szCs w:val="24"/>
           <w:lang w:val="en-US"/>
         </w:rPr>
-        <w:t>Shafayat</w:t>
-      </w:r>
-      <w:proofErr w:type="spellEnd"/>
-      <w:r>
+      </w:pPr>
+    </w:p>
+    <w:p>
+      <w:pPr>
+        <w:spacing w:after="0" w:line="276" w:lineRule="auto"/>
         <w:rPr>
           <w:rFonts w:ascii="Times New Roman" w:eastAsia="Times New Roman" w:hAnsi="Times New Roman" w:cs="Times New Roman"/>
           <w:bCs/>
@@ -598,127 +580,940 @@
           <w:szCs w:val="24"/>
           <w:lang w:val="en-US"/>
         </w:rPr>
-        <w:t xml:space="preserve"> </w:t>
-      </w:r>
-      <w:proofErr w:type="spellStart"/>
-      <w:r>
+      </w:pPr>
+    </w:p>
+    <w:sdt>
+      <w:sdtPr>
+        <w:id w:val="1987974688"/>
+        <w:docPartObj>
+          <w:docPartGallery w:val="Table of Contents"/>
+          <w:docPartUnique/>
+        </w:docPartObj>
+      </w:sdtPr>
+      <w:sdtEndPr>
+        <w:rPr>
+          <w:rFonts w:asciiTheme="minorHAnsi" w:eastAsiaTheme="minorHAnsi" w:hAnsiTheme="minorHAnsi" w:cstheme="minorBidi"/>
+          <w:b/>
+          <w:bCs/>
+          <w:noProof/>
+          <w:color w:val="auto"/>
+          <w:sz w:val="22"/>
+          <w:szCs w:val="22"/>
+          <w:lang w:val="en-GB"/>
+        </w:rPr>
+      </w:sdtEndPr>
+      <w:sdtContent>
+        <w:p>
+          <w:pPr>
+            <w:pStyle w:val="TOCHeading"/>
+          </w:pPr>
+          <w:r>
+            <w:t>Contents</w:t>
+          </w:r>
+        </w:p>
+        <w:p>
+          <w:pPr>
+            <w:pStyle w:val="TOC1"/>
+            <w:tabs>
+              <w:tab w:val="right" w:leader="dot" w:pos="9017"/>
+            </w:tabs>
+            <w:rPr>
+              <w:rFonts w:cstheme="minorBidi"/>
+              <w:noProof/>
+            </w:rPr>
+          </w:pPr>
+          <w:r>
+            <w:fldChar w:fldCharType="begin"/>
+          </w:r>
+          <w:r>
+            <w:instrText xml:space="preserve"> TOC \o "1-3" \h \z \u </w:instrText>
+          </w:r>
+          <w:r>
+            <w:fldChar w:fldCharType="separate"/>
+          </w:r>
+          <w:hyperlink w:anchor="_Toc197054158" w:history="1">
+            <w:r>
+              <w:rPr>
+                <w:rStyle w:val="Hyperlink"/>
+                <w:rFonts w:eastAsia="Times New Roman"/>
+                <w:noProof/>
+              </w:rPr>
+              <w:t>Abstract:</w:t>
+            </w:r>
+            <w:r>
+              <w:rPr>
+                <w:noProof/>
+                <w:webHidden/>
+              </w:rPr>
+              <w:tab/>
+            </w:r>
+            <w:r>
+              <w:rPr>
+                <w:noProof/>
+                <w:webHidden/>
+              </w:rPr>
+              <w:fldChar w:fldCharType="begin"/>
+            </w:r>
+            <w:r>
+              <w:rPr>
+                <w:noProof/>
+                <w:webHidden/>
+              </w:rPr>
+              <w:instrText xml:space="preserve"> PAGEREF _Toc197054158 \h </w:instrText>
+            </w:r>
+            <w:r>
+              <w:rPr>
+                <w:noProof/>
+                <w:webHidden/>
+              </w:rPr>
+            </w:r>
+            <w:r>
+              <w:rPr>
+                <w:noProof/>
+                <w:webHidden/>
+              </w:rPr>
+              <w:fldChar w:fldCharType="separate"/>
+            </w:r>
+            <w:r>
+              <w:rPr>
+                <w:noProof/>
+                <w:webHidden/>
+              </w:rPr>
+              <w:t>2</w:t>
+            </w:r>
+            <w:r>
+              <w:rPr>
+                <w:noProof/>
+                <w:webHidden/>
+              </w:rPr>
+              <w:fldChar w:fldCharType="end"/>
+            </w:r>
+          </w:hyperlink>
+        </w:p>
+        <w:p>
+          <w:pPr>
+            <w:pStyle w:val="TOC1"/>
+            <w:tabs>
+              <w:tab w:val="right" w:leader="dot" w:pos="9017"/>
+            </w:tabs>
+            <w:rPr>
+              <w:rFonts w:cstheme="minorBidi"/>
+              <w:noProof/>
+            </w:rPr>
+          </w:pPr>
+          <w:hyperlink w:anchor="_Toc197054159" w:history="1">
+            <w:r>
+              <w:rPr>
+                <w:rStyle w:val="Hyperlink"/>
+                <w:noProof/>
+              </w:rPr>
+              <w:t>1. Introduction:</w:t>
+            </w:r>
+            <w:r>
+              <w:rPr>
+                <w:noProof/>
+                <w:webHidden/>
+              </w:rPr>
+              <w:tab/>
+            </w:r>
+            <w:r>
+              <w:rPr>
+                <w:noProof/>
+                <w:webHidden/>
+              </w:rPr>
+              <w:fldChar w:fldCharType="begin"/>
+            </w:r>
+            <w:r>
+              <w:rPr>
+                <w:noProof/>
+                <w:webHidden/>
+              </w:rPr>
+              <w:instrText xml:space="preserve"> PAGEREF _Toc197054159 \h </w:instrText>
+            </w:r>
+            <w:r>
+              <w:rPr>
+                <w:noProof/>
+                <w:webHidden/>
+              </w:rPr>
+            </w:r>
+            <w:r>
+              <w:rPr>
+                <w:noProof/>
+                <w:webHidden/>
+              </w:rPr>
+              <w:fldChar w:fldCharType="separate"/>
+            </w:r>
+            <w:r>
+              <w:rPr>
+                <w:noProof/>
+                <w:webHidden/>
+              </w:rPr>
+              <w:t>3</w:t>
+            </w:r>
+            <w:r>
+              <w:rPr>
+                <w:noProof/>
+                <w:webHidden/>
+              </w:rPr>
+              <w:fldChar w:fldCharType="end"/>
+            </w:r>
+          </w:hyperlink>
+        </w:p>
+        <w:p>
+          <w:pPr>
+            <w:pStyle w:val="TOC1"/>
+            <w:tabs>
+              <w:tab w:val="right" w:leader="dot" w:pos="9017"/>
+            </w:tabs>
+            <w:rPr>
+              <w:rFonts w:cstheme="minorBidi"/>
+              <w:noProof/>
+            </w:rPr>
+          </w:pPr>
+          <w:hyperlink w:anchor="_Toc197054160" w:history="1">
+            <w:r>
+              <w:rPr>
+                <w:rStyle w:val="Hyperlink"/>
+                <w:noProof/>
+              </w:rPr>
+              <w:t>2. Problem Statement:</w:t>
+            </w:r>
+            <w:r>
+              <w:rPr>
+                <w:noProof/>
+                <w:webHidden/>
+              </w:rPr>
+              <w:tab/>
+            </w:r>
+            <w:r>
+              <w:rPr>
+                <w:noProof/>
+                <w:webHidden/>
+              </w:rPr>
+              <w:fldChar w:fldCharType="begin"/>
+            </w:r>
+            <w:r>
+              <w:rPr>
+                <w:noProof/>
+                <w:webHidden/>
+              </w:rPr>
+              <w:instrText xml:space="preserve"> PAGEREF _Toc197054160 \h </w:instrText>
+            </w:r>
+            <w:r>
+              <w:rPr>
+                <w:noProof/>
+                <w:webHidden/>
+              </w:rPr>
+            </w:r>
+            <w:r>
+              <w:rPr>
+                <w:noProof/>
+                <w:webHidden/>
+              </w:rPr>
+              <w:fldChar w:fldCharType="separate"/>
+            </w:r>
+            <w:r>
+              <w:rPr>
+                <w:noProof/>
+                <w:webHidden/>
+              </w:rPr>
+              <w:t>3</w:t>
+            </w:r>
+            <w:r>
+              <w:rPr>
+                <w:noProof/>
+                <w:webHidden/>
+              </w:rPr>
+              <w:fldChar w:fldCharType="end"/>
+            </w:r>
+          </w:hyperlink>
+        </w:p>
+        <w:p>
+          <w:pPr>
+            <w:pStyle w:val="TOC1"/>
+            <w:tabs>
+              <w:tab w:val="right" w:leader="dot" w:pos="9017"/>
+            </w:tabs>
+            <w:rPr>
+              <w:rFonts w:cstheme="minorBidi"/>
+              <w:noProof/>
+            </w:rPr>
+          </w:pPr>
+          <w:hyperlink w:anchor="_Toc197054161" w:history="1">
+            <w:r>
+              <w:rPr>
+                <w:rStyle w:val="Hyperlink"/>
+                <w:rFonts w:eastAsia="Times New Roman"/>
+                <w:noProof/>
+              </w:rPr>
+              <w:t>3. Project Description</w:t>
+            </w:r>
+            <w:r>
+              <w:rPr>
+                <w:rStyle w:val="Hyperlink"/>
+                <w:noProof/>
+              </w:rPr>
+              <w:t>:</w:t>
+            </w:r>
+            <w:r>
+              <w:rPr>
+                <w:noProof/>
+                <w:webHidden/>
+              </w:rPr>
+              <w:tab/>
+            </w:r>
+            <w:r>
+              <w:rPr>
+                <w:noProof/>
+                <w:webHidden/>
+              </w:rPr>
+              <w:fldChar w:fldCharType="begin"/>
+            </w:r>
+            <w:r>
+              <w:rPr>
+                <w:noProof/>
+                <w:webHidden/>
+              </w:rPr>
+              <w:instrText xml:space="preserve"> PAGEREF _Toc197054161 \h </w:instrText>
+            </w:r>
+            <w:r>
+              <w:rPr>
+                <w:noProof/>
+                <w:webHidden/>
+              </w:rPr>
+            </w:r>
+            <w:r>
+              <w:rPr>
+                <w:noProof/>
+                <w:webHidden/>
+              </w:rPr>
+              <w:fldChar w:fldCharType="separate"/>
+            </w:r>
+            <w:r>
+              <w:rPr>
+                <w:noProof/>
+                <w:webHidden/>
+              </w:rPr>
+              <w:t>3</w:t>
+            </w:r>
+            <w:r>
+              <w:rPr>
+                <w:noProof/>
+                <w:webHidden/>
+              </w:rPr>
+              <w:fldChar w:fldCharType="end"/>
+            </w:r>
+          </w:hyperlink>
+        </w:p>
+        <w:p>
+          <w:pPr>
+            <w:pStyle w:val="TOC3"/>
+            <w:tabs>
+              <w:tab w:val="right" w:leader="dot" w:pos="9017"/>
+            </w:tabs>
+            <w:rPr>
+              <w:rFonts w:cstheme="minorBidi"/>
+              <w:noProof/>
+            </w:rPr>
+          </w:pPr>
+          <w:hyperlink w:anchor="_Toc197054162" w:history="1">
+            <w:r>
+              <w:rPr>
+                <w:rStyle w:val="Hyperlink"/>
+                <w:rFonts w:ascii="Times New Roman" w:hAnsi="Times New Roman"/>
+                <w:noProof/>
+              </w:rPr>
+              <w:t>What is SmartSkin Diagnosis?</w:t>
+            </w:r>
+            <w:r>
+              <w:rPr>
+                <w:noProof/>
+                <w:webHidden/>
+              </w:rPr>
+              <w:tab/>
+            </w:r>
+            <w:r>
+              <w:rPr>
+                <w:noProof/>
+                <w:webHidden/>
+              </w:rPr>
+              <w:fldChar w:fldCharType="begin"/>
+            </w:r>
+            <w:r>
+              <w:rPr>
+                <w:noProof/>
+                <w:webHidden/>
+              </w:rPr>
+              <w:instrText xml:space="preserve"> PAGEREF _Toc197054162 \h </w:instrText>
+            </w:r>
+            <w:r>
+              <w:rPr>
+                <w:noProof/>
+                <w:webHidden/>
+              </w:rPr>
+            </w:r>
+            <w:r>
+              <w:rPr>
+                <w:noProof/>
+                <w:webHidden/>
+              </w:rPr>
+              <w:fldChar w:fldCharType="separate"/>
+            </w:r>
+            <w:r>
+              <w:rPr>
+                <w:noProof/>
+                <w:webHidden/>
+              </w:rPr>
+              <w:t>4</w:t>
+            </w:r>
+            <w:r>
+              <w:rPr>
+                <w:noProof/>
+                <w:webHidden/>
+              </w:rPr>
+              <w:fldChar w:fldCharType="end"/>
+            </w:r>
+          </w:hyperlink>
+        </w:p>
+        <w:p>
+          <w:pPr>
+            <w:pStyle w:val="TOC1"/>
+            <w:tabs>
+              <w:tab w:val="right" w:leader="dot" w:pos="9017"/>
+            </w:tabs>
+            <w:rPr>
+              <w:rFonts w:cstheme="minorBidi"/>
+              <w:noProof/>
+            </w:rPr>
+          </w:pPr>
+          <w:hyperlink w:anchor="_Toc197054163" w:history="1">
+            <w:r>
+              <w:rPr>
+                <w:rStyle w:val="Hyperlink"/>
+                <w:noProof/>
+              </w:rPr>
+              <w:t>4. Model Architecture Overview</w:t>
+            </w:r>
+            <w:r>
+              <w:rPr>
+                <w:noProof/>
+                <w:webHidden/>
+              </w:rPr>
+              <w:tab/>
+            </w:r>
+            <w:r>
+              <w:rPr>
+                <w:noProof/>
+                <w:webHidden/>
+              </w:rPr>
+              <w:fldChar w:fldCharType="begin"/>
+            </w:r>
+            <w:r>
+              <w:rPr>
+                <w:noProof/>
+                <w:webHidden/>
+              </w:rPr>
+              <w:instrText xml:space="preserve"> PAGEREF _Toc197054163 \h </w:instrText>
+            </w:r>
+            <w:r>
+              <w:rPr>
+                <w:noProof/>
+                <w:webHidden/>
+              </w:rPr>
+            </w:r>
+            <w:r>
+              <w:rPr>
+                <w:noProof/>
+                <w:webHidden/>
+              </w:rPr>
+              <w:fldChar w:fldCharType="separate"/>
+            </w:r>
+            <w:r>
+              <w:rPr>
+                <w:noProof/>
+                <w:webHidden/>
+              </w:rPr>
+              <w:t>4</w:t>
+            </w:r>
+            <w:r>
+              <w:rPr>
+                <w:noProof/>
+                <w:webHidden/>
+              </w:rPr>
+              <w:fldChar w:fldCharType="end"/>
+            </w:r>
+          </w:hyperlink>
+        </w:p>
+        <w:p>
+          <w:pPr>
+            <w:pStyle w:val="TOC1"/>
+            <w:tabs>
+              <w:tab w:val="right" w:leader="dot" w:pos="9017"/>
+            </w:tabs>
+            <w:rPr>
+              <w:rFonts w:cstheme="minorBidi"/>
+              <w:noProof/>
+            </w:rPr>
+          </w:pPr>
+          <w:hyperlink w:anchor="_Toc197054164" w:history="1">
+            <w:r>
+              <w:rPr>
+                <w:rStyle w:val="Hyperlink"/>
+                <w:noProof/>
+              </w:rPr>
+              <w:t>5. Used Technologies:</w:t>
+            </w:r>
+            <w:r>
+              <w:rPr>
+                <w:noProof/>
+                <w:webHidden/>
+              </w:rPr>
+              <w:tab/>
+            </w:r>
+            <w:r>
+              <w:rPr>
+                <w:noProof/>
+                <w:webHidden/>
+              </w:rPr>
+              <w:fldChar w:fldCharType="begin"/>
+            </w:r>
+            <w:r>
+              <w:rPr>
+                <w:noProof/>
+                <w:webHidden/>
+              </w:rPr>
+              <w:instrText xml:space="preserve"> PAGEREF _Toc197054164 \h </w:instrText>
+            </w:r>
+            <w:r>
+              <w:rPr>
+                <w:noProof/>
+                <w:webHidden/>
+              </w:rPr>
+            </w:r>
+            <w:r>
+              <w:rPr>
+                <w:noProof/>
+                <w:webHidden/>
+              </w:rPr>
+              <w:fldChar w:fldCharType="separate"/>
+            </w:r>
+            <w:r>
+              <w:rPr>
+                <w:noProof/>
+                <w:webHidden/>
+              </w:rPr>
+              <w:t>6</w:t>
+            </w:r>
+            <w:r>
+              <w:rPr>
+                <w:noProof/>
+                <w:webHidden/>
+              </w:rPr>
+              <w:fldChar w:fldCharType="end"/>
+            </w:r>
+          </w:hyperlink>
+        </w:p>
+        <w:p>
+          <w:pPr>
+            <w:pStyle w:val="TOC1"/>
+            <w:tabs>
+              <w:tab w:val="right" w:leader="dot" w:pos="9017"/>
+            </w:tabs>
+            <w:rPr>
+              <w:rFonts w:cstheme="minorBidi"/>
+              <w:noProof/>
+            </w:rPr>
+          </w:pPr>
+          <w:hyperlink w:anchor="_Toc197054165" w:history="1">
+            <w:r>
+              <w:rPr>
+                <w:rStyle w:val="Hyperlink"/>
+                <w:rFonts w:eastAsia="Times New Roman"/>
+                <w:noProof/>
+              </w:rPr>
+              <w:t>6. Flowchart:</w:t>
+            </w:r>
+            <w:r>
+              <w:rPr>
+                <w:noProof/>
+                <w:webHidden/>
+              </w:rPr>
+              <w:tab/>
+            </w:r>
+            <w:r>
+              <w:rPr>
+                <w:noProof/>
+                <w:webHidden/>
+              </w:rPr>
+              <w:fldChar w:fldCharType="begin"/>
+            </w:r>
+            <w:r>
+              <w:rPr>
+                <w:noProof/>
+                <w:webHidden/>
+              </w:rPr>
+              <w:instrText xml:space="preserve"> PAGEREF _Toc197054165 \h </w:instrText>
+            </w:r>
+            <w:r>
+              <w:rPr>
+                <w:noProof/>
+                <w:webHidden/>
+              </w:rPr>
+            </w:r>
+            <w:r>
+              <w:rPr>
+                <w:noProof/>
+                <w:webHidden/>
+              </w:rPr>
+              <w:fldChar w:fldCharType="separate"/>
+            </w:r>
+            <w:r>
+              <w:rPr>
+                <w:noProof/>
+                <w:webHidden/>
+              </w:rPr>
+              <w:t>7</w:t>
+            </w:r>
+            <w:r>
+              <w:rPr>
+                <w:noProof/>
+                <w:webHidden/>
+              </w:rPr>
+              <w:fldChar w:fldCharType="end"/>
+            </w:r>
+          </w:hyperlink>
+        </w:p>
+        <w:p>
+          <w:pPr>
+            <w:pStyle w:val="TOC1"/>
+            <w:tabs>
+              <w:tab w:val="right" w:leader="dot" w:pos="9017"/>
+            </w:tabs>
+            <w:rPr>
+              <w:rFonts w:cstheme="minorBidi"/>
+              <w:noProof/>
+            </w:rPr>
+          </w:pPr>
+          <w:hyperlink w:anchor="_Toc197054166" w:history="1">
+            <w:r>
+              <w:rPr>
+                <w:rStyle w:val="Hyperlink"/>
+                <w:noProof/>
+              </w:rPr>
+              <w:t>7. GitHub Repository Link:</w:t>
+            </w:r>
+            <w:r>
+              <w:rPr>
+                <w:noProof/>
+                <w:webHidden/>
+              </w:rPr>
+              <w:tab/>
+            </w:r>
+            <w:r>
+              <w:rPr>
+                <w:noProof/>
+                <w:webHidden/>
+              </w:rPr>
+              <w:fldChar w:fldCharType="begin"/>
+            </w:r>
+            <w:r>
+              <w:rPr>
+                <w:noProof/>
+                <w:webHidden/>
+              </w:rPr>
+              <w:instrText xml:space="preserve"> PAGEREF _Toc197054166 \h </w:instrText>
+            </w:r>
+            <w:r>
+              <w:rPr>
+                <w:noProof/>
+                <w:webHidden/>
+              </w:rPr>
+            </w:r>
+            <w:r>
+              <w:rPr>
+                <w:noProof/>
+                <w:webHidden/>
+              </w:rPr>
+              <w:fldChar w:fldCharType="separate"/>
+            </w:r>
+            <w:r>
+              <w:rPr>
+                <w:noProof/>
+                <w:webHidden/>
+              </w:rPr>
+              <w:t>11</w:t>
+            </w:r>
+            <w:r>
+              <w:rPr>
+                <w:noProof/>
+                <w:webHidden/>
+              </w:rPr>
+              <w:fldChar w:fldCharType="end"/>
+            </w:r>
+          </w:hyperlink>
+        </w:p>
+        <w:p>
+          <w:pPr>
+            <w:pStyle w:val="TOC1"/>
+            <w:tabs>
+              <w:tab w:val="right" w:leader="dot" w:pos="9017"/>
+            </w:tabs>
+            <w:rPr>
+              <w:rFonts w:cstheme="minorBidi"/>
+              <w:noProof/>
+            </w:rPr>
+          </w:pPr>
+          <w:hyperlink w:anchor="_Toc197054167" w:history="1">
+            <w:r>
+              <w:rPr>
+                <w:rStyle w:val="Hyperlink"/>
+                <w:noProof/>
+              </w:rPr>
+              <w:t>8. Conclusion:</w:t>
+            </w:r>
+            <w:r>
+              <w:rPr>
+                <w:noProof/>
+                <w:webHidden/>
+              </w:rPr>
+              <w:tab/>
+            </w:r>
+            <w:r>
+              <w:rPr>
+                <w:noProof/>
+                <w:webHidden/>
+              </w:rPr>
+              <w:fldChar w:fldCharType="begin"/>
+            </w:r>
+            <w:r>
+              <w:rPr>
+                <w:noProof/>
+                <w:webHidden/>
+              </w:rPr>
+              <w:instrText xml:space="preserve"> PAGEREF _Toc197054167 \h </w:instrText>
+            </w:r>
+            <w:r>
+              <w:rPr>
+                <w:noProof/>
+                <w:webHidden/>
+              </w:rPr>
+            </w:r>
+            <w:r>
+              <w:rPr>
+                <w:noProof/>
+                <w:webHidden/>
+              </w:rPr>
+              <w:fldChar w:fldCharType="separate"/>
+            </w:r>
+            <w:r>
+              <w:rPr>
+                <w:noProof/>
+                <w:webHidden/>
+              </w:rPr>
+              <w:t>11</w:t>
+            </w:r>
+            <w:r>
+              <w:rPr>
+                <w:noProof/>
+                <w:webHidden/>
+              </w:rPr>
+              <w:fldChar w:fldCharType="end"/>
+            </w:r>
+          </w:hyperlink>
+        </w:p>
+        <w:p>
+          <w:r>
+            <w:rPr>
+              <w:b/>
+              <w:bCs/>
+              <w:noProof/>
+            </w:rPr>
+            <w:fldChar w:fldCharType="end"/>
+          </w:r>
+        </w:p>
+      </w:sdtContent>
+    </w:sdt>
+    <w:p>
+      <w:pPr>
+        <w:pStyle w:val="Heading1"/>
+        <w:rPr>
+          <w:rFonts w:eastAsia="Times New Roman"/>
+          <w:lang w:val="en-US"/>
+        </w:rPr>
+      </w:pPr>
+    </w:p>
+    <w:p>
+      <w:pPr>
+        <w:pStyle w:val="Heading1"/>
+        <w:rPr>
+          <w:rFonts w:eastAsia="Times New Roman"/>
+          <w:lang w:val="en-US"/>
+        </w:rPr>
+      </w:pPr>
+    </w:p>
+    <w:p>
+      <w:pPr>
+        <w:pStyle w:val="Heading1"/>
+        <w:rPr>
+          <w:rFonts w:eastAsia="Times New Roman"/>
+          <w:lang w:val="en-US"/>
+        </w:rPr>
+      </w:pPr>
+    </w:p>
+    <w:p>
+      <w:pPr>
+        <w:pStyle w:val="Heading1"/>
+        <w:rPr>
+          <w:rFonts w:eastAsia="Times New Roman"/>
+          <w:lang w:val="en-US"/>
+        </w:rPr>
+      </w:pPr>
+    </w:p>
+    <w:p>
+      <w:pPr>
+        <w:pStyle w:val="Heading1"/>
+        <w:rPr>
+          <w:rFonts w:eastAsia="Times New Roman"/>
+          <w:lang w:val="en-US"/>
+        </w:rPr>
+      </w:pPr>
+    </w:p>
+    <w:p>
+      <w:pPr>
+        <w:pStyle w:val="Heading1"/>
+        <w:rPr>
+          <w:rFonts w:eastAsia="Times New Roman"/>
+          <w:lang w:val="en-US"/>
+        </w:rPr>
+      </w:pPr>
+    </w:p>
+    <w:p>
+      <w:pPr>
+        <w:pStyle w:val="Heading1"/>
+        <w:rPr>
+          <w:rFonts w:eastAsia="Times New Roman"/>
+          <w:lang w:val="en-US"/>
+        </w:rPr>
+      </w:pPr>
+      <w:bookmarkStart w:id="0" w:name="_Toc197054158"/>
+      <w:r>
+        <w:rPr>
+          <w:rFonts w:eastAsia="Times New Roman"/>
+          <w:lang w:val="en-US"/>
+        </w:rPr>
+        <w:t>Abstract:</w:t>
+      </w:r>
+      <w:bookmarkEnd w:id="0"/>
+    </w:p>
+    <w:p>
+      <w:pPr>
+        <w:rPr>
+          <w:rFonts w:ascii="Times New Roman" w:hAnsi="Times New Roman" w:cs="Times New Roman"/>
+          <w:sz w:val="28"/>
+          <w:szCs w:val="28"/>
+          <w:lang w:val="en-US"/>
+        </w:rPr>
+      </w:pPr>
+      <w:r>
+        <w:rPr>
+          <w:rFonts w:ascii="Times New Roman" w:hAnsi="Times New Roman" w:cs="Times New Roman"/>
+          <w:sz w:val="28"/>
+          <w:szCs w:val="28"/>
+          <w:lang w:val="en-US"/>
+        </w:rPr>
+        <w:t xml:space="preserve">The SmartSkin Diagnosis project is a deep learning-based web application designed to assist users in identifying common skin diseases through image analysis. Utilizing a Convolutional Neural Network (CNN) trained on a curated </w:t>
+      </w:r>
+      <w:bookmarkStart w:id="1" w:name="_GoBack"/>
+      <w:bookmarkEnd w:id="1"/>
+      <w:r>
+        <w:rPr>
+          <w:rFonts w:ascii="Times New Roman" w:hAnsi="Times New Roman" w:cs="Times New Roman"/>
+          <w:sz w:val="28"/>
+          <w:szCs w:val="28"/>
+          <w:lang w:val="en-US"/>
+        </w:rPr>
+        <w:t>dataset of 19 different skin conditions, the system can classify user-submitted images with significant accuracy and provide relevant information including causes, recommended actions, and preventive measures. The user-friendly interface, built with Django, allows for easy image uploads and displays results in real time. This project aims to offer a low-cost, accessible alternative for preliminary skin health screening, especially in areas with limited access to dermatological care. The project was developed under the guidance of Muhammad Shafayat Oshman</w:t>
+      </w:r>
+      <w:r>
+        <w:rPr>
+          <w:rFonts w:ascii="Times New Roman" w:hAnsi="Times New Roman" w:cs="Times New Roman"/>
+          <w:sz w:val="28"/>
+          <w:szCs w:val="28"/>
+          <w:lang w:val="en-US"/>
+        </w:rPr>
+        <w:t xml:space="preserve"> sir</w:t>
+      </w:r>
+      <w:r>
+        <w:rPr>
+          <w:rFonts w:ascii="Times New Roman" w:hAnsi="Times New Roman" w:cs="Times New Roman"/>
+          <w:sz w:val="28"/>
+          <w:szCs w:val="28"/>
+          <w:lang w:val="en-US"/>
+        </w:rPr>
+        <w:t>, combining expertise in machine learning, computer vision, and healthcare informatics.</w:t>
+      </w:r>
+    </w:p>
+    <w:p>
+      <w:pPr>
+        <w:spacing w:before="100" w:beforeAutospacing="1" w:after="100" w:afterAutospacing="1"/>
         <w:rPr>
           <w:rFonts w:ascii="Times New Roman" w:eastAsia="Times New Roman" w:hAnsi="Times New Roman" w:cs="Times New Roman"/>
           <w:bCs/>
-          <w:sz w:val="32"/>
-          <w:szCs w:val="24"/>
-          <w:lang w:val="en-US"/>
-        </w:rPr>
-        <w:t>Oshman</w:t>
-      </w:r>
-      <w:proofErr w:type="spellEnd"/>
+          <w:sz w:val="28"/>
+          <w:szCs w:val="28"/>
+          <w:lang w:val="en-US"/>
+        </w:rPr>
+      </w:pPr>
+      <w:bookmarkStart w:id="2" w:name="_Toc197054159"/>
+      <w:r>
+        <w:rPr>
+          <w:rStyle w:val="Heading1Char"/>
+        </w:rPr>
+        <w:lastRenderedPageBreak/>
+        <w:t>1. Introduction:</w:t>
+      </w:r>
+      <w:bookmarkEnd w:id="2"/>
       <w:r>
         <w:rPr>
           <w:rFonts w:ascii="Times New Roman" w:eastAsia="Times New Roman" w:hAnsi="Times New Roman" w:cs="Times New Roman"/>
           <w:bCs/>
-          <w:sz w:val="32"/>
-          <w:szCs w:val="24"/>
-          <w:lang w:val="en-US"/>
-        </w:rPr>
-        <w:t xml:space="preserve"> [MUO]</w:t>
-      </w:r>
-    </w:p>
-    <w:p>
-      <w:pPr>
-        <w:spacing w:after="0" w:line="276" w:lineRule="auto"/>
-        <w:jc w:val="center"/>
+          <w:sz w:val="28"/>
+          <w:szCs w:val="28"/>
+          <w:lang w:val="en-US"/>
+        </w:rPr>
+        <w:t xml:space="preserve"> </w:t>
+      </w:r>
+    </w:p>
+    <w:p>
+      <w:pPr>
+        <w:spacing w:before="100" w:beforeAutospacing="1" w:after="100" w:afterAutospacing="1"/>
         <w:rPr>
           <w:rFonts w:ascii="Times New Roman" w:eastAsia="Times New Roman" w:hAnsi="Times New Roman" w:cs="Times New Roman"/>
-          <w:bCs/>
-          <w:sz w:val="32"/>
-          <w:szCs w:val="24"/>
-          <w:lang w:val="en-US"/>
-        </w:rPr>
-      </w:pPr>
-    </w:p>
-    <w:p>
-      <w:pPr>
-        <w:spacing w:after="0" w:line="276" w:lineRule="auto"/>
+          <w:sz w:val="28"/>
+          <w:szCs w:val="28"/>
+          <w:lang w:val="en-US"/>
+        </w:rPr>
+      </w:pPr>
+      <w:r>
         <w:rPr>
           <w:rFonts w:ascii="Times New Roman" w:eastAsia="Times New Roman" w:hAnsi="Times New Roman" w:cs="Times New Roman"/>
-          <w:bCs/>
-          <w:sz w:val="32"/>
-          <w:szCs w:val="24"/>
-          <w:lang w:val="en-US"/>
-        </w:rPr>
-      </w:pPr>
-    </w:p>
-    <w:p>
-      <w:pPr>
-        <w:spacing w:after="0" w:line="276" w:lineRule="auto"/>
+          <w:sz w:val="28"/>
+          <w:szCs w:val="28"/>
+          <w:lang w:val="en-US"/>
+        </w:rPr>
+        <w:t>Skin diseases are among the most common health issues globally, affecting millions of people regardless of age or geography. However, many individuals lack access to timely dermatological consultation, especially in rural or underdeveloped regions. With the rise of machine learning and computer vision, we now have the ability to build intelligent systems that assist in disease detection.</w:t>
+      </w:r>
+    </w:p>
+    <w:p>
+      <w:pPr>
+        <w:spacing w:before="100" w:beforeAutospacing="1" w:after="100" w:afterAutospacing="1" w:line="240" w:lineRule="auto"/>
         <w:rPr>
           <w:rFonts w:ascii="Times New Roman" w:eastAsia="Times New Roman" w:hAnsi="Times New Roman" w:cs="Times New Roman"/>
-          <w:bCs/>
-          <w:sz w:val="32"/>
-          <w:szCs w:val="24"/>
-          <w:lang w:val="en-US"/>
-        </w:rPr>
-      </w:pPr>
-    </w:p>
-    <w:p>
-      <w:pPr>
-        <w:spacing w:before="100" w:beforeAutospacing="1" w:after="100" w:afterAutospacing="1"/>
-        <w:rPr>
-          <w:rFonts w:ascii="Times New Roman" w:eastAsia="Times New Roman" w:hAnsi="Times New Roman" w:cs="Times New Roman"/>
-          <w:bCs/>
-          <w:sz w:val="28"/>
-          <w:szCs w:val="28"/>
-          <w:lang w:val="en-US"/>
-        </w:rPr>
-      </w:pPr>
-      <w:r>
-        <w:rPr>
-          <w:rStyle w:val="Heading1Char"/>
-        </w:rPr>
-        <w:t>1. Introduction:</w:t>
-      </w:r>
-      <w:r>
-        <w:rPr>
-          <w:rFonts w:ascii="Times New Roman" w:eastAsia="Times New Roman" w:hAnsi="Times New Roman" w:cs="Times New Roman"/>
-          <w:bCs/>
-          <w:sz w:val="28"/>
-          <w:szCs w:val="28"/>
-          <w:lang w:val="en-US"/>
-        </w:rPr>
-        <w:t xml:space="preserve"> </w:t>
-      </w:r>
-    </w:p>
-    <w:p>
-      <w:pPr>
-        <w:spacing w:before="100" w:beforeAutospacing="1" w:after="100" w:afterAutospacing="1"/>
-        <w:rPr>
-          <w:rFonts w:ascii="Times New Roman" w:eastAsia="Times New Roman" w:hAnsi="Times New Roman" w:cs="Times New Roman"/>
-          <w:sz w:val="28"/>
-          <w:szCs w:val="28"/>
-          <w:lang w:val="en-US"/>
-        </w:rPr>
-      </w:pPr>
-      <w:r>
-        <w:rPr>
-          <w:rFonts w:ascii="Times New Roman" w:eastAsia="Times New Roman" w:hAnsi="Times New Roman" w:cs="Times New Roman"/>
-          <w:sz w:val="28"/>
-          <w:szCs w:val="28"/>
-          <w:lang w:val="en-US"/>
-        </w:rPr>
-        <w:t>Skin diseases are among the most common health issues globally, affecting millions of people regardless of age or geography. However, many individuals lack access to timely dermatological consultation, especially in rural or underdeveloped regions. With the rise of machine learning and computer vision, we now have the ability to build intelligent systems that assist in disease detection.</w:t>
-      </w:r>
-    </w:p>
-    <w:p>
-      <w:pPr>
-        <w:spacing w:before="100" w:beforeAutospacing="1" w:after="100" w:afterAutospacing="1" w:line="240" w:lineRule="auto"/>
-        <w:rPr>
-          <w:rFonts w:ascii="Times New Roman" w:eastAsia="Times New Roman" w:hAnsi="Times New Roman" w:cs="Times New Roman"/>
-          <w:sz w:val="28"/>
-          <w:szCs w:val="28"/>
-          <w:lang w:val="en-US"/>
-        </w:rPr>
-      </w:pPr>
-      <w:proofErr w:type="spellStart"/>
+          <w:sz w:val="28"/>
+          <w:szCs w:val="28"/>
+          <w:lang w:val="en-US"/>
+        </w:rPr>
+      </w:pPr>
       <w:r>
         <w:rPr>
           <w:rFonts w:ascii="Times New Roman" w:eastAsia="Times New Roman" w:hAnsi="Times New Roman" w:cs="Times New Roman"/>
@@ -728,47 +1523,37 @@
           <w:szCs w:val="28"/>
           <w:lang w:val="en-US"/>
         </w:rPr>
-        <w:t>SmartSkin</w:t>
-      </w:r>
-      <w:proofErr w:type="spellEnd"/>
-      <w:r>
+        <w:t>SmartSkin Diagnosis</w:t>
+      </w:r>
+      <w:r>
+        <w:rPr>
+          <w:rFonts w:ascii="Times New Roman" w:eastAsia="Times New Roman" w:hAnsi="Times New Roman" w:cs="Times New Roman"/>
+          <w:sz w:val="28"/>
+          <w:szCs w:val="28"/>
+          <w:lang w:val="en-US"/>
+        </w:rPr>
+        <w:t xml:space="preserve"> is an AI-powered web application designed to classify skin diseases from images using deep learning. Users can upload a photo of the affected skin area, and the system predicts the disease class and displays helpful information such as the cause, recommended actions, and prevention tips. This tool is not a replacement for a doctor but serves as a valuable support system for early awareness. </w:t>
+      </w:r>
+    </w:p>
+    <w:p>
+      <w:pPr>
+        <w:spacing w:before="100" w:beforeAutospacing="1" w:after="100" w:afterAutospacing="1"/>
         <w:rPr>
           <w:rFonts w:ascii="Times New Roman" w:eastAsia="Times New Roman" w:hAnsi="Times New Roman" w:cs="Times New Roman"/>
           <w:b/>
-          <w:bCs/>
-          <w:sz w:val="28"/>
-          <w:szCs w:val="28"/>
-          <w:lang w:val="en-US"/>
-        </w:rPr>
-        <w:t xml:space="preserve"> Diagnosis</w:t>
-      </w:r>
-      <w:r>
-        <w:rPr>
-          <w:rFonts w:ascii="Times New Roman" w:eastAsia="Times New Roman" w:hAnsi="Times New Roman" w:cs="Times New Roman"/>
-          <w:sz w:val="28"/>
-          <w:szCs w:val="28"/>
-          <w:lang w:val="en-US"/>
-        </w:rPr>
-        <w:t xml:space="preserve"> is an AI-powered web application designed to classify skin diseases from images using deep learning. Users can upload a photo of the affected skin area, and the system predicts the disease class and displays helpful information such as the cause, recommended actions, and prevention tips. This tool is not a replacement for a doctor but serves as a valuable support system for early awareness. </w:t>
-      </w:r>
-    </w:p>
-    <w:p>
-      <w:pPr>
-        <w:spacing w:before="100" w:beforeAutospacing="1" w:after="100" w:afterAutospacing="1"/>
-        <w:rPr>
-          <w:rFonts w:ascii="Times New Roman" w:eastAsia="Times New Roman" w:hAnsi="Times New Roman" w:cs="Times New Roman"/>
-          <w:b/>
-          <w:sz w:val="28"/>
-          <w:szCs w:val="28"/>
-          <w:lang w:val="en-US"/>
-        </w:rPr>
-      </w:pPr>
+          <w:sz w:val="28"/>
+          <w:szCs w:val="28"/>
+          <w:lang w:val="en-US"/>
+        </w:rPr>
+      </w:pPr>
+      <w:bookmarkStart w:id="3" w:name="_Toc197054160"/>
       <w:r>
         <w:rPr>
           <w:rStyle w:val="Heading1Char"/>
         </w:rPr>
         <w:t>2. Problem Statement:</w:t>
       </w:r>
+      <w:bookmarkEnd w:id="3"/>
       <w:r>
         <w:rPr>
           <w:rFonts w:ascii="Times New Roman" w:eastAsia="Times New Roman" w:hAnsi="Times New Roman" w:cs="Times New Roman"/>
@@ -930,6 +1715,7 @@
           <w:lang w:val="en-US"/>
         </w:rPr>
       </w:pPr>
+      <w:bookmarkStart w:id="4" w:name="_Toc197054161"/>
       <w:r>
         <w:rPr>
           <w:rFonts w:eastAsia="Times New Roman"/>
@@ -937,7 +1723,11 @@
         <w:t>3. Project Description</w:t>
       </w:r>
       <w:r>
-        <w:t xml:space="preserve">: </w:t>
+        <w:t>:</w:t>
+      </w:r>
+      <w:bookmarkEnd w:id="4"/>
+      <w:r>
+        <w:t xml:space="preserve"> </w:t>
       </w:r>
     </w:p>
     <w:p>
@@ -987,45 +1777,8 @@
           <w:sz w:val="28"/>
           <w:szCs w:val="28"/>
         </w:rPr>
-        <w:t xml:space="preserve">not just another </w:t>
-      </w:r>
-      <w:proofErr w:type="gramStart"/>
-      <w:r>
-        <w:rPr>
-          <w:rFonts w:ascii="Times New Roman" w:hAnsi="Times New Roman" w:cs="Times New Roman"/>
-          <w:sz w:val="28"/>
-          <w:szCs w:val="28"/>
-        </w:rPr>
-        <w:t>to-do</w:t>
-      </w:r>
-      <w:proofErr w:type="gramEnd"/>
-      <w:r>
-        <w:rPr>
-          <w:rFonts w:ascii="Times New Roman" w:hAnsi="Times New Roman" w:cs="Times New Roman"/>
-          <w:sz w:val="28"/>
-          <w:szCs w:val="28"/>
-        </w:rPr>
-        <w:t xml:space="preserve"> list app or weather forecast project. </w:t>
-      </w:r>
-      <w:proofErr w:type="gramStart"/>
-      <w:r>
-        <w:rPr>
-          <w:rFonts w:ascii="Times New Roman" w:hAnsi="Times New Roman" w:cs="Times New Roman"/>
-          <w:sz w:val="28"/>
-          <w:szCs w:val="28"/>
-        </w:rPr>
-        <w:t>That’s</w:t>
-      </w:r>
-      <w:proofErr w:type="gramEnd"/>
-      <w:r>
-        <w:rPr>
-          <w:rFonts w:ascii="Times New Roman" w:hAnsi="Times New Roman" w:cs="Times New Roman"/>
-          <w:sz w:val="28"/>
-          <w:szCs w:val="28"/>
-        </w:rPr>
-        <w:t xml:space="preserve"> how we came up with </w:t>
-      </w:r>
-      <w:proofErr w:type="spellStart"/>
+        <w:t xml:space="preserve">not just another to-do list app or weather forecast project. That’s how we came up with </w:t>
+      </w:r>
       <w:r>
         <w:rPr>
           <w:rStyle w:val="Strong"/>
@@ -1033,9 +1786,8 @@
           <w:sz w:val="28"/>
           <w:szCs w:val="28"/>
         </w:rPr>
-        <w:t>SmartSkin</w:t>
-      </w:r>
-      <w:proofErr w:type="spellEnd"/>
+        <w:t>SmartSkin Diagnosis</w:t>
+      </w:r>
       <w:r>
         <w:rPr>
           <w:rStyle w:val="Strong"/>
@@ -1043,15 +1795,6 @@
           <w:sz w:val="28"/>
           <w:szCs w:val="28"/>
         </w:rPr>
-        <w:t xml:space="preserve"> Diagnosis</w:t>
-      </w:r>
-      <w:r>
-        <w:rPr>
-          <w:rStyle w:val="Strong"/>
-          <w:rFonts w:ascii="Times New Roman" w:hAnsi="Times New Roman" w:cs="Times New Roman"/>
-          <w:sz w:val="28"/>
-          <w:szCs w:val="28"/>
-        </w:rPr>
         <w:t>;</w:t>
       </w:r>
       <w:r>
@@ -1078,44 +1821,19 @@
           <w:sz w:val="28"/>
           <w:szCs w:val="28"/>
         </w:rPr>
-        <w:t xml:space="preserve">Skin problems are common, but access to dermatologists </w:t>
-      </w:r>
-      <w:proofErr w:type="gramStart"/>
-      <w:r>
-        <w:rPr>
-          <w:rFonts w:ascii="Times New Roman" w:hAnsi="Times New Roman" w:cs="Times New Roman"/>
-          <w:sz w:val="28"/>
-          <w:szCs w:val="28"/>
-        </w:rPr>
-        <w:t>isn’t</w:t>
-      </w:r>
-      <w:proofErr w:type="gramEnd"/>
-      <w:r>
-        <w:rPr>
-          <w:rFonts w:ascii="Times New Roman" w:hAnsi="Times New Roman" w:cs="Times New Roman"/>
-          <w:sz w:val="28"/>
-          <w:szCs w:val="28"/>
-        </w:rPr>
-        <w:t xml:space="preserve">. </w:t>
-      </w:r>
-      <w:proofErr w:type="gramStart"/>
-      <w:r>
-        <w:rPr>
-          <w:rFonts w:ascii="Times New Roman" w:hAnsi="Times New Roman" w:cs="Times New Roman"/>
-          <w:sz w:val="28"/>
-          <w:szCs w:val="28"/>
-        </w:rPr>
-        <w:t>People either</w:t>
-      </w:r>
-      <w:proofErr w:type="gramEnd"/>
-      <w:r>
-        <w:rPr>
-          <w:rFonts w:ascii="Times New Roman" w:hAnsi="Times New Roman" w:cs="Times New Roman"/>
-          <w:sz w:val="28"/>
-          <w:szCs w:val="28"/>
-        </w:rPr>
-        <w:t xml:space="preserve"> Google symptoms and get scared, or just ignore it until it gets worse. So we </w:t>
-      </w:r>
+        <w:t>Skin problems are common, but access to dermatologists isn’t. People either Google symptoms and get scared, or just ignore it until it gets worse. So we thought: what if we could use deep learning to give people a quick, early idea of what might be going on with their skin?</w:t>
+      </w:r>
+    </w:p>
+    <w:p>
+      <w:pPr>
+        <w:pStyle w:val="Heading3"/>
+        <w:rPr>
+          <w:rFonts w:ascii="Times New Roman" w:hAnsi="Times New Roman" w:cs="Times New Roman"/>
+          <w:sz w:val="28"/>
+          <w:szCs w:val="28"/>
+        </w:rPr>
+      </w:pPr>
+      <w:bookmarkStart w:id="5" w:name="_Toc197054162"/>
       <w:r>
         <w:rPr>
           <w:rFonts w:ascii="Times New Roman" w:hAnsi="Times New Roman" w:cs="Times New Roman"/>
@@ -1123,54 +1841,9 @@
           <w:szCs w:val="28"/>
         </w:rPr>
         <w:lastRenderedPageBreak/>
-        <w:t xml:space="preserve">thought: what if we could use deep learning to give people a quick, early idea of what might be going on with their </w:t>
-      </w:r>
-      <w:proofErr w:type="gramStart"/>
-      <w:r>
-        <w:rPr>
-          <w:rFonts w:ascii="Times New Roman" w:hAnsi="Times New Roman" w:cs="Times New Roman"/>
-          <w:sz w:val="28"/>
-          <w:szCs w:val="28"/>
-        </w:rPr>
-        <w:t>skin?</w:t>
-      </w:r>
-      <w:proofErr w:type="gramEnd"/>
-    </w:p>
-    <w:p>
-      <w:pPr>
-        <w:pStyle w:val="Heading3"/>
-        <w:rPr>
-          <w:rFonts w:ascii="Times New Roman" w:hAnsi="Times New Roman" w:cs="Times New Roman"/>
-          <w:sz w:val="28"/>
-          <w:szCs w:val="28"/>
-        </w:rPr>
-      </w:pPr>
-      <w:r>
-        <w:rPr>
-          <w:rFonts w:ascii="Times New Roman" w:hAnsi="Times New Roman" w:cs="Times New Roman"/>
-          <w:sz w:val="28"/>
-          <w:szCs w:val="28"/>
-        </w:rPr>
-        <w:t xml:space="preserve">What is </w:t>
-      </w:r>
-      <w:proofErr w:type="spellStart"/>
-      <w:r>
-        <w:rPr>
-          <w:rFonts w:ascii="Times New Roman" w:hAnsi="Times New Roman" w:cs="Times New Roman"/>
-          <w:sz w:val="28"/>
-          <w:szCs w:val="28"/>
-        </w:rPr>
-        <w:t>SmartSkin</w:t>
-      </w:r>
-      <w:proofErr w:type="spellEnd"/>
-      <w:r>
-        <w:rPr>
-          <w:rFonts w:ascii="Times New Roman" w:hAnsi="Times New Roman" w:cs="Times New Roman"/>
-          <w:sz w:val="28"/>
-          <w:szCs w:val="28"/>
-        </w:rPr>
-        <w:t xml:space="preserve"> Diagnosis?</w:t>
-      </w:r>
+        <w:t>What is SmartSkin Diagnosis?</w:t>
+      </w:r>
+      <w:bookmarkEnd w:id="5"/>
     </w:p>
     <w:p>
       <w:pPr>
@@ -1181,23 +1854,13 @@
           <w:szCs w:val="28"/>
         </w:rPr>
       </w:pPr>
-      <w:proofErr w:type="gramStart"/>
-      <w:r>
-        <w:rPr>
-          <w:rFonts w:ascii="Times New Roman" w:hAnsi="Times New Roman" w:cs="Times New Roman"/>
-          <w:sz w:val="28"/>
-          <w:szCs w:val="28"/>
-        </w:rPr>
-        <w:t>It’s</w:t>
-      </w:r>
-      <w:proofErr w:type="gramEnd"/>
-      <w:r>
-        <w:rPr>
-          <w:rFonts w:ascii="Times New Roman" w:hAnsi="Times New Roman" w:cs="Times New Roman"/>
-          <w:sz w:val="28"/>
-          <w:szCs w:val="28"/>
-        </w:rPr>
-        <w:t xml:space="preserve"> a web app where you:</w:t>
+      <w:r>
+        <w:rPr>
+          <w:rFonts w:ascii="Times New Roman" w:hAnsi="Times New Roman" w:cs="Times New Roman"/>
+          <w:sz w:val="28"/>
+          <w:szCs w:val="28"/>
+        </w:rPr>
+        <w:t>It’s a web app where you:</w:t>
       </w:r>
     </w:p>
     <w:p>
@@ -1241,43 +1904,7 @@
           <w:sz w:val="28"/>
           <w:szCs w:val="28"/>
         </w:rPr>
-        <w:t xml:space="preserve">The image </w:t>
-      </w:r>
-      <w:proofErr w:type="gramStart"/>
-      <w:r>
-        <w:rPr>
-          <w:rFonts w:ascii="Times New Roman" w:hAnsi="Times New Roman" w:cs="Times New Roman"/>
-          <w:sz w:val="28"/>
-          <w:szCs w:val="28"/>
-        </w:rPr>
-        <w:t>gets</w:t>
-      </w:r>
-      <w:proofErr w:type="gramEnd"/>
-      <w:r>
-        <w:rPr>
-          <w:rFonts w:ascii="Times New Roman" w:hAnsi="Times New Roman" w:cs="Times New Roman"/>
-          <w:sz w:val="28"/>
-          <w:szCs w:val="28"/>
-        </w:rPr>
-        <w:t xml:space="preserve"> </w:t>
-      </w:r>
-      <w:proofErr w:type="spellStart"/>
-      <w:r>
-        <w:rPr>
-          <w:rFonts w:ascii="Times New Roman" w:hAnsi="Times New Roman" w:cs="Times New Roman"/>
-          <w:sz w:val="28"/>
-          <w:szCs w:val="28"/>
-        </w:rPr>
-        <w:t>analyzed</w:t>
-      </w:r>
-      <w:proofErr w:type="spellEnd"/>
-      <w:r>
-        <w:rPr>
-          <w:rFonts w:ascii="Times New Roman" w:hAnsi="Times New Roman" w:cs="Times New Roman"/>
-          <w:sz w:val="28"/>
-          <w:szCs w:val="28"/>
-        </w:rPr>
-        <w:t xml:space="preserve"> by our trained </w:t>
+        <w:t xml:space="preserve">The image gets analyzed by our trained </w:t>
       </w:r>
       <w:r>
         <w:rPr>
@@ -1428,12 +2055,14 @@
       <w:pPr>
         <w:pStyle w:val="Heading1"/>
       </w:pPr>
+      <w:bookmarkStart w:id="6" w:name="_Toc197054163"/>
       <w:r>
         <w:t xml:space="preserve">4. </w:t>
       </w:r>
       <w:r>
         <w:t>Model Architecture Overview</w:t>
       </w:r>
+      <w:bookmarkEnd w:id="6"/>
     </w:p>
     <w:p>
       <w:pPr>
@@ -1510,27 +2139,7 @@
           <w:sz w:val="28"/>
           <w:szCs w:val="28"/>
         </w:rPr>
-        <w:t xml:space="preserve">Input </w:t>
-      </w:r>
-      <w:proofErr w:type="spellStart"/>
-      <w:r>
-        <w:rPr>
-          <w:rStyle w:val="Strong"/>
-          <w:rFonts w:ascii="Times New Roman" w:hAnsi="Times New Roman" w:cs="Times New Roman"/>
-          <w:sz w:val="28"/>
-          <w:szCs w:val="28"/>
-        </w:rPr>
-        <w:t>Preprocessing</w:t>
-      </w:r>
-      <w:proofErr w:type="spellEnd"/>
-      <w:r>
-        <w:rPr>
-          <w:rStyle w:val="Strong"/>
-          <w:rFonts w:ascii="Times New Roman" w:hAnsi="Times New Roman" w:cs="Times New Roman"/>
-          <w:sz w:val="28"/>
-          <w:szCs w:val="28"/>
-        </w:rPr>
-        <w:t>:</w:t>
+        <w:t>Input Preprocessing:</w:t>
       </w:r>
     </w:p>
     <w:p>
@@ -1551,23 +2160,7 @@
           <w:rFonts w:ascii="Times New Roman" w:hAnsi="Times New Roman" w:cs="Times New Roman"/>
           <w:sz w:val="28"/>
         </w:rPr>
-        <w:t xml:space="preserve">All images </w:t>
-      </w:r>
-      <w:proofErr w:type="gramStart"/>
-      <w:r>
-        <w:rPr>
-          <w:rFonts w:ascii="Times New Roman" w:hAnsi="Times New Roman" w:cs="Times New Roman"/>
-          <w:sz w:val="28"/>
-        </w:rPr>
-        <w:t>are resized</w:t>
-      </w:r>
-      <w:proofErr w:type="gramEnd"/>
-      <w:r>
-        <w:rPr>
-          <w:rFonts w:ascii="Times New Roman" w:hAnsi="Times New Roman" w:cs="Times New Roman"/>
-          <w:sz w:val="28"/>
-        </w:rPr>
-        <w:t xml:space="preserve"> to </w:t>
+        <w:t xml:space="preserve">All images are resized to </w:t>
       </w:r>
       <w:r>
         <w:rPr>
@@ -1603,23 +2196,7 @@
           <w:rFonts w:ascii="Times New Roman" w:hAnsi="Times New Roman" w:cs="Times New Roman"/>
           <w:sz w:val="28"/>
         </w:rPr>
-        <w:t xml:space="preserve">Pixel values </w:t>
-      </w:r>
-      <w:proofErr w:type="gramStart"/>
-      <w:r>
-        <w:rPr>
-          <w:rFonts w:ascii="Times New Roman" w:hAnsi="Times New Roman" w:cs="Times New Roman"/>
-          <w:sz w:val="28"/>
-        </w:rPr>
-        <w:t>are scaled</w:t>
-      </w:r>
-      <w:proofErr w:type="gramEnd"/>
-      <w:r>
-        <w:rPr>
-          <w:rFonts w:ascii="Times New Roman" w:hAnsi="Times New Roman" w:cs="Times New Roman"/>
-          <w:sz w:val="28"/>
-        </w:rPr>
-        <w:t xml:space="preserve"> between 0–1 using a </w:t>
+        <w:t xml:space="preserve">Pixel values are scaled between 0–1 using a </w:t>
       </w:r>
       <w:r>
         <w:rPr>
@@ -1687,33 +2264,8 @@
           <w:rFonts w:ascii="Times New Roman" w:hAnsi="Times New Roman" w:cs="Times New Roman"/>
           <w:sz w:val="28"/>
         </w:rPr>
-        <w:t xml:space="preserve"> Two Conv2D layers (64 filters, 3×3), </w:t>
-      </w:r>
-      <w:proofErr w:type="spellStart"/>
-      <w:r>
-        <w:rPr>
-          <w:rFonts w:ascii="Times New Roman" w:hAnsi="Times New Roman" w:cs="Times New Roman"/>
-          <w:sz w:val="28"/>
-        </w:rPr>
-        <w:t>ReLU</w:t>
-      </w:r>
-      <w:proofErr w:type="spellEnd"/>
-      <w:r>
-        <w:rPr>
-          <w:rFonts w:ascii="Times New Roman" w:hAnsi="Times New Roman" w:cs="Times New Roman"/>
-          <w:sz w:val="28"/>
-        </w:rPr>
-        <w:t xml:space="preserve"> + </w:t>
-      </w:r>
-      <w:proofErr w:type="spellStart"/>
-      <w:r>
-        <w:rPr>
-          <w:rFonts w:ascii="Times New Roman" w:hAnsi="Times New Roman" w:cs="Times New Roman"/>
-          <w:sz w:val="28"/>
-        </w:rPr>
-        <w:t>MaxPooling</w:t>
-      </w:r>
-      <w:proofErr w:type="spellEnd"/>
+        <w:t xml:space="preserve"> Two Conv2D layers (64 filters, 3×3), ReLU + MaxPooling</w:t>
+      </w:r>
     </w:p>
     <w:p>
       <w:pPr>
@@ -1741,33 +2293,8 @@
           <w:rFonts w:ascii="Times New Roman" w:hAnsi="Times New Roman" w:cs="Times New Roman"/>
           <w:sz w:val="28"/>
         </w:rPr>
-        <w:t xml:space="preserve"> Two Conv2D layers (128 filters, 2×2), </w:t>
-      </w:r>
-      <w:proofErr w:type="spellStart"/>
-      <w:r>
-        <w:rPr>
-          <w:rFonts w:ascii="Times New Roman" w:hAnsi="Times New Roman" w:cs="Times New Roman"/>
-          <w:sz w:val="28"/>
-        </w:rPr>
-        <w:t>ReLU</w:t>
-      </w:r>
-      <w:proofErr w:type="spellEnd"/>
-      <w:r>
-        <w:rPr>
-          <w:rFonts w:ascii="Times New Roman" w:hAnsi="Times New Roman" w:cs="Times New Roman"/>
-          <w:sz w:val="28"/>
-        </w:rPr>
-        <w:t xml:space="preserve"> + </w:t>
-      </w:r>
-      <w:proofErr w:type="spellStart"/>
-      <w:r>
-        <w:rPr>
-          <w:rFonts w:ascii="Times New Roman" w:hAnsi="Times New Roman" w:cs="Times New Roman"/>
-          <w:sz w:val="28"/>
-        </w:rPr>
-        <w:t>MaxPooling</w:t>
-      </w:r>
-      <w:proofErr w:type="spellEnd"/>
+        <w:t xml:space="preserve"> Two Conv2D layers (128 filters, 2×2), ReLU + MaxPooling</w:t>
+      </w:r>
     </w:p>
     <w:p>
       <w:pPr>
@@ -1795,33 +2322,8 @@
           <w:rFonts w:ascii="Times New Roman" w:hAnsi="Times New Roman" w:cs="Times New Roman"/>
           <w:sz w:val="28"/>
         </w:rPr>
-        <w:t xml:space="preserve"> Two Conv2D layers (256 filters, 2×2), </w:t>
-      </w:r>
-      <w:proofErr w:type="spellStart"/>
-      <w:r>
-        <w:rPr>
-          <w:rFonts w:ascii="Times New Roman" w:hAnsi="Times New Roman" w:cs="Times New Roman"/>
-          <w:sz w:val="28"/>
-        </w:rPr>
-        <w:t>ReLU</w:t>
-      </w:r>
-      <w:proofErr w:type="spellEnd"/>
-      <w:r>
-        <w:rPr>
-          <w:rFonts w:ascii="Times New Roman" w:hAnsi="Times New Roman" w:cs="Times New Roman"/>
-          <w:sz w:val="28"/>
-        </w:rPr>
-        <w:t xml:space="preserve"> + </w:t>
-      </w:r>
-      <w:proofErr w:type="spellStart"/>
-      <w:r>
-        <w:rPr>
-          <w:rFonts w:ascii="Times New Roman" w:hAnsi="Times New Roman" w:cs="Times New Roman"/>
-          <w:sz w:val="28"/>
-        </w:rPr>
-        <w:t>MaxPooling</w:t>
-      </w:r>
-      <w:proofErr w:type="spellEnd"/>
+        <w:t xml:space="preserve"> Two Conv2D layers (256 filters, 2×2), ReLU + MaxPooling</w:t>
+      </w:r>
     </w:p>
     <w:p>
       <w:pPr>
@@ -1849,33 +2351,8 @@
           <w:rFonts w:ascii="Times New Roman" w:hAnsi="Times New Roman" w:cs="Times New Roman"/>
           <w:sz w:val="28"/>
         </w:rPr>
-        <w:t xml:space="preserve"> Two Conv2D layers (512 filters, 2×2), </w:t>
-      </w:r>
-      <w:proofErr w:type="spellStart"/>
-      <w:r>
-        <w:rPr>
-          <w:rFonts w:ascii="Times New Roman" w:hAnsi="Times New Roman" w:cs="Times New Roman"/>
-          <w:sz w:val="28"/>
-        </w:rPr>
-        <w:t>ReLU</w:t>
-      </w:r>
-      <w:proofErr w:type="spellEnd"/>
-      <w:r>
-        <w:rPr>
-          <w:rFonts w:ascii="Times New Roman" w:hAnsi="Times New Roman" w:cs="Times New Roman"/>
-          <w:sz w:val="28"/>
-        </w:rPr>
-        <w:t xml:space="preserve"> + </w:t>
-      </w:r>
-      <w:proofErr w:type="spellStart"/>
-      <w:r>
-        <w:rPr>
-          <w:rFonts w:ascii="Times New Roman" w:hAnsi="Times New Roman" w:cs="Times New Roman"/>
-          <w:sz w:val="28"/>
-        </w:rPr>
-        <w:t>MaxPooling</w:t>
-      </w:r>
-      <w:proofErr w:type="spellEnd"/>
+        <w:t xml:space="preserve"> Two Conv2D layers (512 filters, 2×2), ReLU + MaxPooling</w:t>
+      </w:r>
     </w:p>
     <w:p>
       <w:pPr>
@@ -1939,23 +2416,7 @@
           <w:rFonts w:ascii="Times New Roman" w:hAnsi="Times New Roman" w:cs="Times New Roman"/>
           <w:sz w:val="28"/>
         </w:rPr>
-        <w:t xml:space="preserve">Dense(256) → Dense(128) → Dense(64), all with </w:t>
-      </w:r>
-      <w:proofErr w:type="spellStart"/>
-      <w:r>
-        <w:rPr>
-          <w:rFonts w:ascii="Times New Roman" w:hAnsi="Times New Roman" w:cs="Times New Roman"/>
-          <w:sz w:val="28"/>
-        </w:rPr>
-        <w:t>ReLUFinal</w:t>
-      </w:r>
-      <w:proofErr w:type="spellEnd"/>
-      <w:r>
-        <w:rPr>
-          <w:rFonts w:ascii="Times New Roman" w:hAnsi="Times New Roman" w:cs="Times New Roman"/>
-          <w:sz w:val="28"/>
-        </w:rPr>
-        <w:t xml:space="preserve"> output: </w:t>
+        <w:t xml:space="preserve">Dense(256) → Dense(128) → Dense(64), all with ReLUFinal output: </w:t>
       </w:r>
       <w:r>
         <w:rPr>
@@ -1964,27 +2425,7 @@
           <w:sz w:val="28"/>
           <w:szCs w:val="28"/>
         </w:rPr>
-        <w:t>Dense(</w:t>
-      </w:r>
-      <w:proofErr w:type="spellStart"/>
-      <w:r>
-        <w:rPr>
-          <w:rStyle w:val="HTMLCode"/>
-          <w:rFonts w:ascii="Times New Roman" w:eastAsiaTheme="minorHAnsi" w:hAnsi="Times New Roman" w:cs="Times New Roman"/>
-          <w:sz w:val="28"/>
-          <w:szCs w:val="28"/>
-        </w:rPr>
-        <w:t>num_classes</w:t>
-      </w:r>
-      <w:proofErr w:type="spellEnd"/>
-      <w:r>
-        <w:rPr>
-          <w:rStyle w:val="HTMLCode"/>
-          <w:rFonts w:ascii="Times New Roman" w:eastAsiaTheme="minorHAnsi" w:hAnsi="Times New Roman" w:cs="Times New Roman"/>
-          <w:sz w:val="28"/>
-          <w:szCs w:val="28"/>
-        </w:rPr>
-        <w:t>)</w:t>
+        <w:t>Dense(num_classes)</w:t>
       </w:r>
       <w:r>
         <w:rPr>
@@ -1993,7 +2434,6 @@
         </w:rPr>
         <w:t xml:space="preserve"> with </w:t>
       </w:r>
-      <w:proofErr w:type="spellStart"/>
       <w:r>
         <w:rPr>
           <w:rStyle w:val="Strong"/>
@@ -2002,7 +2442,6 @@
         </w:rPr>
         <w:t>softmax</w:t>
       </w:r>
-      <w:proofErr w:type="spellEnd"/>
       <w:r>
         <w:rPr>
           <w:rFonts w:ascii="Times New Roman" w:hAnsi="Times New Roman" w:cs="Times New Roman"/>
@@ -2148,7 +2587,6 @@
         </w:rPr>
         <w:t xml:space="preserve">Optimizer: </w:t>
       </w:r>
-      <w:proofErr w:type="spellStart"/>
       <w:r>
         <w:rPr>
           <w:rStyle w:val="Strong"/>
@@ -2157,7 +2595,6 @@
         </w:rPr>
         <w:t>Adamax</w:t>
       </w:r>
-      <w:proofErr w:type="spellEnd"/>
     </w:p>
     <w:p>
       <w:pPr>
@@ -2188,18 +2625,8 @@
           <w:rFonts w:ascii="Times New Roman" w:hAnsi="Times New Roman" w:cs="Times New Roman"/>
           <w:sz w:val="28"/>
         </w:rPr>
-        <w:t xml:space="preserve">Categorical </w:t>
-      </w:r>
-      <w:proofErr w:type="spellStart"/>
-      <w:r>
-        <w:rPr>
-          <w:rStyle w:val="Strong"/>
-          <w:rFonts w:ascii="Times New Roman" w:hAnsi="Times New Roman" w:cs="Times New Roman"/>
-          <w:sz w:val="28"/>
-        </w:rPr>
-        <w:t>Crossentropy</w:t>
-      </w:r>
-      <w:proofErr w:type="spellEnd"/>
+        <w:t>Categorical Crossentropy</w:t>
+      </w:r>
     </w:p>
     <w:p>
       <w:pPr>
@@ -2246,12 +2673,14 @@
       <w:pPr>
         <w:pStyle w:val="Heading1"/>
       </w:pPr>
+      <w:bookmarkStart w:id="7" w:name="_Toc197054164"/>
       <w:r>
         <w:t xml:space="preserve">5. </w:t>
       </w:r>
       <w:r>
         <w:t>Used Technologies:</w:t>
       </w:r>
+      <w:bookmarkEnd w:id="7"/>
     </w:p>
     <w:p>
       <w:pPr>
@@ -2332,39 +2761,7 @@
           <w:rFonts w:ascii="Times New Roman" w:hAnsi="Times New Roman" w:cs="Times New Roman"/>
           <w:sz w:val="28"/>
         </w:rPr>
-        <w:t xml:space="preserve">Python, </w:t>
-      </w:r>
-      <w:proofErr w:type="spellStart"/>
-      <w:r>
-        <w:rPr>
-          <w:rFonts w:ascii="Times New Roman" w:hAnsi="Times New Roman" w:cs="Times New Roman"/>
-          <w:sz w:val="28"/>
-        </w:rPr>
-        <w:t>TensorFlow</w:t>
-      </w:r>
-      <w:proofErr w:type="spellEnd"/>
-      <w:r>
-        <w:rPr>
-          <w:rFonts w:ascii="Times New Roman" w:hAnsi="Times New Roman" w:cs="Times New Roman"/>
-          <w:sz w:val="28"/>
-        </w:rPr>
-        <w:t xml:space="preserve"> (</w:t>
-      </w:r>
-      <w:proofErr w:type="spellStart"/>
-      <w:r>
-        <w:rPr>
-          <w:rFonts w:ascii="Times New Roman" w:hAnsi="Times New Roman" w:cs="Times New Roman"/>
-          <w:sz w:val="28"/>
-        </w:rPr>
-        <w:t>Keras</w:t>
-      </w:r>
-      <w:proofErr w:type="spellEnd"/>
-      <w:r>
-        <w:rPr>
-          <w:rFonts w:ascii="Times New Roman" w:hAnsi="Times New Roman" w:cs="Times New Roman"/>
-          <w:sz w:val="28"/>
-        </w:rPr>
-        <w:t xml:space="preserve"> API)</w:t>
+        <w:t>Python, TensorFlow (Keras API)</w:t>
       </w:r>
     </w:p>
     <w:p>
@@ -2385,23 +2782,7 @@
           <w:rFonts w:ascii="Times New Roman" w:hAnsi="Times New Roman" w:cs="Times New Roman"/>
           <w:sz w:val="28"/>
         </w:rPr>
-        <w:t xml:space="preserve">Trained on a </w:t>
-      </w:r>
-      <w:proofErr w:type="spellStart"/>
-      <w:r>
-        <w:rPr>
-          <w:rFonts w:ascii="Times New Roman" w:hAnsi="Times New Roman" w:cs="Times New Roman"/>
-          <w:sz w:val="28"/>
-        </w:rPr>
-        <w:t>labeled</w:t>
-      </w:r>
-      <w:proofErr w:type="spellEnd"/>
-      <w:r>
-        <w:rPr>
-          <w:rFonts w:ascii="Times New Roman" w:hAnsi="Times New Roman" w:cs="Times New Roman"/>
-          <w:sz w:val="28"/>
-        </w:rPr>
-        <w:t xml:space="preserve"> dataset of skin disease images</w:t>
+        <w:t>Trained on a labeled dataset of skin disease images</w:t>
       </w:r>
     </w:p>
     <w:p>
@@ -2424,7 +2805,6 @@
         </w:rPr>
         <w:t xml:space="preserve">Used </w:t>
       </w:r>
-      <w:proofErr w:type="spellStart"/>
       <w:r>
         <w:rPr>
           <w:rStyle w:val="HTMLCode"/>
@@ -2434,7 +2814,6 @@
         </w:rPr>
         <w:t>ImageDataGenerator</w:t>
       </w:r>
-      <w:proofErr w:type="spellEnd"/>
       <w:r>
         <w:rPr>
           <w:rFonts w:ascii="Times New Roman" w:hAnsi="Times New Roman" w:cs="Times New Roman"/>
@@ -2632,6 +3011,7 @@
           <w:rFonts w:eastAsia="Times New Roman"/>
         </w:rPr>
       </w:pPr>
+      <w:bookmarkStart w:id="8" w:name="_Toc197054165"/>
       <w:r>
         <w:rPr>
           <w:rFonts w:eastAsia="Times New Roman"/>
@@ -2639,6 +3019,7 @@
         <w:lastRenderedPageBreak/>
         <w:t>6. Flowchart:</w:t>
       </w:r>
+      <w:bookmarkEnd w:id="8"/>
     </w:p>
     <w:p>
       <w:pPr>
@@ -2792,34 +3173,14 @@
           <w:szCs w:val="28"/>
         </w:rPr>
       </w:pPr>
-      <w:proofErr w:type="gramStart"/>
-      <w:r>
-        <w:rPr>
-          <w:rFonts w:ascii="Times New Roman" w:hAnsi="Times New Roman" w:cs="Times New Roman"/>
-          <w:sz w:val="28"/>
-          <w:szCs w:val="28"/>
-        </w:rPr>
-        <w:t>python</w:t>
-      </w:r>
-      <w:proofErr w:type="gramEnd"/>
-      <w:r>
-        <w:rPr>
-          <w:rFonts w:ascii="Times New Roman" w:hAnsi="Times New Roman" w:cs="Times New Roman"/>
-          <w:sz w:val="28"/>
-          <w:szCs w:val="28"/>
-        </w:rPr>
-        <w:t xml:space="preserve"> manage.py </w:t>
-      </w:r>
-      <w:proofErr w:type="spellStart"/>
-      <w:r>
-        <w:rPr>
-          <w:rFonts w:ascii="Times New Roman" w:hAnsi="Times New Roman" w:cs="Times New Roman"/>
-          <w:sz w:val="28"/>
-          <w:szCs w:val="28"/>
-        </w:rPr>
-        <w:t>runserver</w:t>
-      </w:r>
-      <w:proofErr w:type="spellEnd"/>
+      <w:r>
+        <w:rPr>
+          <w:rFonts w:ascii="Times New Roman" w:hAnsi="Times New Roman" w:cs="Times New Roman"/>
+          <w:sz w:val="28"/>
+          <w:szCs w:val="28"/>
+        </w:rPr>
+        <w:t>python manage.py runserver</w:t>
+      </w:r>
     </w:p>
     <w:p>
       <w:pPr>
@@ -2874,6 +3235,10 @@
         <w:jc w:val="center"/>
       </w:pPr>
       <w:r>
+        <w:rPr>
+          <w:noProof/>
+          <w:lang w:bidi="ar-SA"/>
+        </w:rPr>
         <w:drawing>
           <wp:inline distT="0" distB="0" distL="0" distR="0" wp14:anchorId="47357B57" wp14:editId="69C99D28">
             <wp:extent cx="5572903" cy="1200318"/>
@@ -2934,11 +3299,6 @@
         <w:rPr>
           <w:rStyle w:val="IntenseEmphasis"/>
         </w:rPr>
-      </w:r>
-      <w:r>
-        <w:rPr>
-          <w:rStyle w:val="IntenseEmphasis"/>
-        </w:rPr>
         <w:fldChar w:fldCharType="separate"/>
       </w:r>
       <w:r>
@@ -3018,15 +3378,7 @@
         <w:fldChar w:fldCharType="end"/>
       </w:r>
       <w:r>
-        <w:t xml:space="preserve">: Homepage of </w:t>
-      </w:r>
-      <w:proofErr w:type="spellStart"/>
-      <w:r>
-        <w:t>SmartSkin</w:t>
-      </w:r>
-      <w:proofErr w:type="spellEnd"/>
-      <w:r>
-        <w:t xml:space="preserve"> Diagnosis</w:t>
+        <w:t>: Homepage of SmartSkin Diagnosis</w:t>
       </w:r>
     </w:p>
     <w:p>
@@ -3046,8 +3398,10 @@
           <w:rStyle w:val="IntenseEmphasis"/>
           <w:rFonts w:ascii="Times New Roman" w:hAnsi="Times New Roman" w:cs="Times New Roman"/>
           <w:i w:val="0"/>
+          <w:noProof/>
           <w:color w:val="auto"/>
           <w:sz w:val="28"/>
+          <w:lang w:bidi="ar-SA"/>
         </w:rPr>
         <w:drawing>
           <wp:inline distT="0" distB="0" distL="0" distR="0" wp14:anchorId="5B936416" wp14:editId="7F5B2120">
@@ -3139,29 +3493,7 @@
           <w:color w:val="auto"/>
           <w:sz w:val="28"/>
         </w:rPr>
-        <w:t xml:space="preserve">“Choose File” to upload. The file </w:t>
-      </w:r>
-      <w:proofErr w:type="gramStart"/>
-      <w:r>
-        <w:rPr>
-          <w:rStyle w:val="IntenseEmphasis"/>
-          <w:rFonts w:ascii="Times New Roman" w:hAnsi="Times New Roman" w:cs="Times New Roman"/>
-          <w:i w:val="0"/>
-          <w:color w:val="auto"/>
-          <w:sz w:val="28"/>
-        </w:rPr>
-        <w:t>will be uploaded</w:t>
-      </w:r>
-      <w:proofErr w:type="gramEnd"/>
-      <w:r>
-        <w:rPr>
-          <w:rStyle w:val="IntenseEmphasis"/>
-          <w:rFonts w:ascii="Times New Roman" w:hAnsi="Times New Roman" w:cs="Times New Roman"/>
-          <w:i w:val="0"/>
-          <w:color w:val="auto"/>
-          <w:sz w:val="28"/>
-        </w:rPr>
-        <w:t xml:space="preserve"> into the project folder.</w:t>
+        <w:t>“Choose File” to upload. The file will be uploaded into the project folder.</w:t>
       </w:r>
     </w:p>
     <w:p>
@@ -3213,8 +3545,10 @@
           <w:rStyle w:val="IntenseEmphasis"/>
           <w:rFonts w:ascii="Times New Roman" w:hAnsi="Times New Roman" w:cs="Times New Roman"/>
           <w:i w:val="0"/>
+          <w:noProof/>
           <w:color w:val="auto"/>
           <w:sz w:val="28"/>
+          <w:lang w:bidi="ar-SA"/>
         </w:rPr>
         <w:drawing>
           <wp:inline distT="0" distB="0" distL="0" distR="0" wp14:anchorId="771E608F" wp14:editId="251869EF">
@@ -3276,29 +3610,7 @@
           <w:color w:val="auto"/>
           <w:sz w:val="28"/>
         </w:rPr>
-        <w:t xml:space="preserve">After uploading the image, </w:t>
-      </w:r>
-      <w:proofErr w:type="gramStart"/>
-      <w:r>
-        <w:rPr>
-          <w:rStyle w:val="IntenseEmphasis"/>
-          <w:rFonts w:ascii="Times New Roman" w:hAnsi="Times New Roman" w:cs="Times New Roman"/>
-          <w:i w:val="0"/>
-          <w:color w:val="auto"/>
-          <w:sz w:val="28"/>
-        </w:rPr>
-        <w:t>we’ll</w:t>
-      </w:r>
-      <w:proofErr w:type="gramEnd"/>
-      <w:r>
-        <w:rPr>
-          <w:rStyle w:val="IntenseEmphasis"/>
-          <w:rFonts w:ascii="Times New Roman" w:hAnsi="Times New Roman" w:cs="Times New Roman"/>
-          <w:i w:val="0"/>
-          <w:color w:val="auto"/>
-          <w:sz w:val="28"/>
-        </w:rPr>
-        <w:t xml:space="preserve"> have to wait for the model to predict the disease and then it will show the predicted result.</w:t>
+        <w:t>After uploading the image, we’ll have to wait for the model to predict the disease and then it will show the predicted result.</w:t>
       </w:r>
     </w:p>
     <w:p>
@@ -3349,8 +3661,10 @@
           <w:rStyle w:val="IntenseEmphasis"/>
           <w:rFonts w:ascii="Times New Roman" w:hAnsi="Times New Roman" w:cs="Times New Roman"/>
           <w:i w:val="0"/>
+          <w:noProof/>
           <w:color w:val="auto"/>
           <w:sz w:val="28"/>
+          <w:lang w:bidi="ar-SA"/>
         </w:rPr>
         <w:drawing>
           <wp:inline distT="0" distB="0" distL="0" distR="0" wp14:anchorId="5A4A95CF" wp14:editId="19FC6FC8">
@@ -3464,8 +3778,10 @@
           <w:rStyle w:val="IntenseEmphasis"/>
           <w:rFonts w:ascii="Times New Roman" w:hAnsi="Times New Roman" w:cs="Times New Roman"/>
           <w:i w:val="0"/>
+          <w:noProof/>
           <w:color w:val="auto"/>
           <w:sz w:val="28"/>
+          <w:lang w:bidi="ar-SA"/>
         </w:rPr>
         <w:drawing>
           <wp:inline distT="0" distB="0" distL="0" distR="0" wp14:anchorId="35FB0876" wp14:editId="55A28D25">
@@ -3533,29 +3849,7 @@
           <w:color w:val="auto"/>
           <w:sz w:val="28"/>
         </w:rPr>
-        <w:t xml:space="preserve">, </w:t>
-      </w:r>
-      <w:proofErr w:type="gramStart"/>
-      <w:r>
-        <w:rPr>
-          <w:rStyle w:val="IntenseEmphasis"/>
-          <w:rFonts w:ascii="Times New Roman" w:hAnsi="Times New Roman" w:cs="Times New Roman"/>
-          <w:i w:val="0"/>
-          <w:color w:val="auto"/>
-          <w:sz w:val="28"/>
-        </w:rPr>
-        <w:t>then</w:t>
-      </w:r>
-      <w:proofErr w:type="gramEnd"/>
-      <w:r>
-        <w:rPr>
-          <w:rStyle w:val="IntenseEmphasis"/>
-          <w:rFonts w:ascii="Times New Roman" w:hAnsi="Times New Roman" w:cs="Times New Roman"/>
-          <w:i w:val="0"/>
-          <w:color w:val="auto"/>
-          <w:sz w:val="28"/>
-        </w:rPr>
-        <w:t xml:space="preserve"> we extracted the image link from the website.</w:t>
+        <w:t>, then we extracted the image link from the website.</w:t>
       </w:r>
     </w:p>
     <w:p>
@@ -3658,13 +3952,8 @@
         <w:fldChar w:fldCharType="end"/>
       </w:r>
       <w:r>
-        <w:t xml:space="preserve">: Enter the link in the </w:t>
-      </w:r>
-      <w:proofErr w:type="spellStart"/>
-      <w:r>
-        <w:t>placeholde</w:t>
-      </w:r>
-      <w:proofErr w:type="spellEnd"/>
+        <w:t>: Enter the link in the placeholde</w:t>
+      </w:r>
     </w:p>
     <w:p>
       <w:pPr>
@@ -3681,6 +3970,7 @@
       <w:r>
         <w:rPr>
           <w:noProof/>
+          <w:lang w:bidi="ar-SA"/>
         </w:rPr>
         <w:drawing>
           <wp:inline distT="0" distB="0" distL="0" distR="0" wp14:anchorId="0169683E" wp14:editId="57510554">
@@ -3750,29 +4040,7 @@
           <w:sz w:val="28"/>
         </w:rPr>
         <w:lastRenderedPageBreak/>
-        <w:t xml:space="preserve">We got </w:t>
-      </w:r>
-      <w:proofErr w:type="gramStart"/>
-      <w:r>
-        <w:rPr>
-          <w:rStyle w:val="IntenseEmphasis"/>
-          <w:rFonts w:ascii="Times New Roman" w:hAnsi="Times New Roman" w:cs="Times New Roman"/>
-          <w:i w:val="0"/>
-          <w:color w:val="auto"/>
-          <w:sz w:val="28"/>
-        </w:rPr>
-        <w:t>our result and Primary Cause and What to do if this happens and primary prevention techniques</w:t>
-      </w:r>
-      <w:proofErr w:type="gramEnd"/>
-      <w:r>
-        <w:rPr>
-          <w:rStyle w:val="IntenseEmphasis"/>
-          <w:rFonts w:ascii="Times New Roman" w:hAnsi="Times New Roman" w:cs="Times New Roman"/>
-          <w:i w:val="0"/>
-          <w:color w:val="auto"/>
-          <w:sz w:val="28"/>
-        </w:rPr>
-        <w:t>.</w:t>
+        <w:t>We got our result and Primary Cause and What to do if this happens and primary prevention techniques.</w:t>
       </w:r>
     </w:p>
     <w:p>
@@ -3823,8 +4091,10 @@
           <w:rStyle w:val="IntenseEmphasis"/>
           <w:rFonts w:ascii="Times New Roman" w:hAnsi="Times New Roman" w:cs="Times New Roman"/>
           <w:i w:val="0"/>
+          <w:noProof/>
           <w:color w:val="auto"/>
           <w:sz w:val="28"/>
+          <w:lang w:bidi="ar-SA"/>
         </w:rPr>
         <w:drawing>
           <wp:inline distT="0" distB="0" distL="0" distR="0" wp14:anchorId="2F7BDE43" wp14:editId="7A93311D">
@@ -3869,12 +4139,14 @@
           <w:rStyle w:val="Heading7Char"/>
         </w:rPr>
       </w:pPr>
+      <w:bookmarkStart w:id="9" w:name="_Toc197054166"/>
       <w:r>
         <w:rPr>
           <w:rStyle w:val="Heading1Char"/>
         </w:rPr>
         <w:t>7. GitHub Repository Link:</w:t>
       </w:r>
+      <w:bookmarkEnd w:id="9"/>
       <w:r>
         <w:rPr>
           <w:rStyle w:val="IntenseEmphasis"/>
@@ -3892,21 +4164,7 @@
             <w:rStyle w:val="Hyperlink"/>
             <w:rFonts w:asciiTheme="majorHAnsi" w:eastAsiaTheme="majorEastAsia" w:hAnsiTheme="majorHAnsi" w:cstheme="majorBidi"/>
           </w:rPr>
-          <w:t>https://github.com/ashrafshyk</w:t>
-        </w:r>
-        <w:r>
-          <w:rPr>
-            <w:rStyle w:val="Hyperlink"/>
-            <w:rFonts w:asciiTheme="majorHAnsi" w:eastAsiaTheme="majorEastAsia" w:hAnsiTheme="majorHAnsi" w:cstheme="majorBidi"/>
-          </w:rPr>
-          <w:t>a</w:t>
-        </w:r>
-        <w:r>
-          <w:rPr>
-            <w:rStyle w:val="Hyperlink"/>
-            <w:rFonts w:asciiTheme="majorHAnsi" w:eastAsiaTheme="majorEastAsia" w:hAnsiTheme="majorHAnsi" w:cstheme="majorBidi"/>
-          </w:rPr>
-          <w:t>t/SmartSkin-Diagnosis</w:t>
+          <w:t>https://github.com/ashrafshykat/SmartSkin-Diagnosis</w:t>
         </w:r>
       </w:hyperlink>
     </w:p>
@@ -3919,6 +4177,7 @@
           <w:szCs w:val="28"/>
         </w:rPr>
       </w:pPr>
+      <w:bookmarkStart w:id="10" w:name="_Toc197054167"/>
       <w:r>
         <w:t>8</w:t>
       </w:r>
@@ -3926,7 +4185,11 @@
         <w:t>. Conclusion</w:t>
       </w:r>
       <w:r>
-        <w:t xml:space="preserve">: </w:t>
+        <w:t>:</w:t>
+      </w:r>
+      <w:bookmarkEnd w:id="10"/>
+      <w:r>
+        <w:t xml:space="preserve"> </w:t>
       </w:r>
     </w:p>
     <w:p>
@@ -3939,7 +4202,6 @@
           <w:lang w:val="en-US"/>
         </w:rPr>
       </w:pPr>
-      <w:proofErr w:type="spellStart"/>
       <w:r>
         <w:rPr>
           <w:rFonts w:ascii="Times New Roman" w:eastAsia="Times New Roman" w:hAnsi="Times New Roman" w:cs="Times New Roman"/>
@@ -3947,20 +4209,19 @@
           <w:szCs w:val="28"/>
           <w:lang w:val="en-US"/>
         </w:rPr>
-        <w:t>SmartSkin</w:t>
-      </w:r>
-      <w:proofErr w:type="spellEnd"/>
-      <w:r>
+        <w:t>SmartSkin Diagnosis is a significant step toward leveraging AI to assist healthcare. By combining deep learning with a user-friendly web interface, it allows non-experts to receive preliminary insights into their skin condition. While it is not meant to replace professional diagnosis, it empowers users with early awareness and encourages prompt medical consultation.</w:t>
+      </w:r>
+    </w:p>
+    <w:p>
+      <w:pPr>
+        <w:spacing w:before="100" w:beforeAutospacing="1" w:after="100" w:afterAutospacing="1" w:line="240" w:lineRule="auto"/>
         <w:rPr>
           <w:rFonts w:ascii="Times New Roman" w:eastAsia="Times New Roman" w:hAnsi="Times New Roman" w:cs="Times New Roman"/>
           <w:sz w:val="28"/>
           <w:szCs w:val="28"/>
           <w:lang w:val="en-US"/>
         </w:rPr>
-        <w:t xml:space="preserve"> Diagnosis is a significant step toward leveraging AI to assist </w:t>
-      </w:r>
-      <w:bookmarkStart w:id="0" w:name="_GoBack"/>
-      <w:bookmarkEnd w:id="0"/>
+      </w:pPr>
       <w:r>
         <w:rPr>
           <w:rFonts w:ascii="Times New Roman" w:eastAsia="Times New Roman" w:hAnsi="Times New Roman" w:cs="Times New Roman"/>
@@ -3968,67 +4229,7 @@
           <w:szCs w:val="28"/>
           <w:lang w:val="en-US"/>
         </w:rPr>
-        <w:t xml:space="preserve">healthcare. By combining deep learning with a user-friendly web interface, it allows non-experts to receive preliminary insights into their skin condition. While it </w:t>
-      </w:r>
-      <w:proofErr w:type="gramStart"/>
-      <w:r>
-        <w:rPr>
-          <w:rFonts w:ascii="Times New Roman" w:eastAsia="Times New Roman" w:hAnsi="Times New Roman" w:cs="Times New Roman"/>
-          <w:sz w:val="28"/>
-          <w:szCs w:val="28"/>
-          <w:lang w:val="en-US"/>
-        </w:rPr>
-        <w:t>is not meant</w:t>
-      </w:r>
-      <w:proofErr w:type="gramEnd"/>
-      <w:r>
-        <w:rPr>
-          <w:rFonts w:ascii="Times New Roman" w:eastAsia="Times New Roman" w:hAnsi="Times New Roman" w:cs="Times New Roman"/>
-          <w:sz w:val="28"/>
-          <w:szCs w:val="28"/>
-          <w:lang w:val="en-US"/>
-        </w:rPr>
-        <w:t xml:space="preserve"> to replace professional diagnosis, it empowers users with early awareness and encourages prompt medical consultation.</w:t>
-      </w:r>
-    </w:p>
-    <w:p>
-      <w:pPr>
-        <w:spacing w:before="100" w:beforeAutospacing="1" w:after="100" w:afterAutospacing="1" w:line="240" w:lineRule="auto"/>
-        <w:rPr>
-          <w:rFonts w:ascii="Times New Roman" w:eastAsia="Times New Roman" w:hAnsi="Times New Roman" w:cs="Times New Roman"/>
-          <w:sz w:val="28"/>
-          <w:szCs w:val="28"/>
-          <w:lang w:val="en-US"/>
-        </w:rPr>
-      </w:pPr>
-      <w:r>
-        <w:rPr>
-          <w:rFonts w:ascii="Times New Roman" w:eastAsia="Times New Roman" w:hAnsi="Times New Roman" w:cs="Times New Roman"/>
-          <w:sz w:val="28"/>
-          <w:szCs w:val="28"/>
-          <w:lang w:val="en-US"/>
-        </w:rPr>
-        <w:t xml:space="preserve">In the future, the system </w:t>
-      </w:r>
-      <w:proofErr w:type="gramStart"/>
-      <w:r>
-        <w:rPr>
-          <w:rFonts w:ascii="Times New Roman" w:eastAsia="Times New Roman" w:hAnsi="Times New Roman" w:cs="Times New Roman"/>
-          <w:sz w:val="28"/>
-          <w:szCs w:val="28"/>
-          <w:lang w:val="en-US"/>
-        </w:rPr>
-        <w:t>can be enhanced</w:t>
-      </w:r>
-      <w:proofErr w:type="gramEnd"/>
-      <w:r>
-        <w:rPr>
-          <w:rFonts w:ascii="Times New Roman" w:eastAsia="Times New Roman" w:hAnsi="Times New Roman" w:cs="Times New Roman"/>
-          <w:sz w:val="28"/>
-          <w:szCs w:val="28"/>
-          <w:lang w:val="en-US"/>
-        </w:rPr>
-        <w:t xml:space="preserve"> by:</w:t>
+        <w:t>In the future, the system can be enhanced by:</w:t>
       </w:r>
     </w:p>
     <w:p>
@@ -4151,9 +4352,8 @@
           <w:szCs w:val="28"/>
           <w:lang w:val="en-US"/>
         </w:rPr>
-        <w:t xml:space="preserve">Adding a </w:t>
-      </w:r>
-      <w:proofErr w:type="spellStart"/>
+        <w:t>Adding a teledermatology consultation feature</w:t>
+      </w:r>
       <w:r>
         <w:rPr>
           <w:rFonts w:ascii="Times New Roman" w:eastAsia="Times New Roman" w:hAnsi="Times New Roman" w:cs="Times New Roman"/>
@@ -4161,25 +4361,6 @@
           <w:szCs w:val="28"/>
           <w:lang w:val="en-US"/>
         </w:rPr>
-        <w:t>teledermatology</w:t>
-      </w:r>
-      <w:proofErr w:type="spellEnd"/>
-      <w:r>
-        <w:rPr>
-          <w:rFonts w:ascii="Times New Roman" w:eastAsia="Times New Roman" w:hAnsi="Times New Roman" w:cs="Times New Roman"/>
-          <w:sz w:val="28"/>
-          <w:szCs w:val="28"/>
-          <w:lang w:val="en-US"/>
-        </w:rPr>
-        <w:t xml:space="preserve"> consultation feature</w:t>
-      </w:r>
-      <w:r>
-        <w:rPr>
-          <w:rFonts w:ascii="Times New Roman" w:eastAsia="Times New Roman" w:hAnsi="Times New Roman" w:cs="Times New Roman"/>
-          <w:sz w:val="28"/>
-          <w:szCs w:val="28"/>
-          <w:lang w:val="en-US"/>
-        </w:rPr>
         <w:t>.</w:t>
       </w:r>
     </w:p>
@@ -4194,6 +4375,7 @@
       </w:pPr>
     </w:p>
     <w:sectPr>
+      <w:headerReference w:type="default" r:id="rId20"/>
       <w:pgSz w:w="11907" w:h="16839" w:code="9"/>
       <w:pgMar w:top="1440" w:right="1440" w:bottom="1440" w:left="1440" w:header="720" w:footer="720" w:gutter="0"/>
       <w:pgBorders w:display="firstPage" w:offsetFrom="page">
@@ -4203,6 +4385,7 @@
         <w:right w:val="thinThickSmallGap" w:sz="24" w:space="24" w:color="auto"/>
       </w:pgBorders>
       <w:cols w:space="720"/>
+      <w:titlePg/>
       <w:docGrid w:linePitch="360"/>
     </w:sectPr>
   </w:body>
@@ -4257,6 +4440,59 @@
     </w:p>
   </w:footnote>
 </w:footnotes>
+</file>
+
+<file path=word/header1.xml><?xml version="1.0" encoding="utf-8"?>
+<w:hdr xmlns:wpc="http://schemas.microsoft.com/office/word/2010/wordprocessingCanvas" xmlns:cx="http://schemas.microsoft.com/office/drawing/2014/chartex" xmlns:cx1="http://schemas.microsoft.com/office/drawing/2015/9/8/chartex" xmlns:mc="http://schemas.openxmlformats.org/markup-compatibility/2006" xmlns:o="urn:schemas-microsoft-com:office:office" xmlns:r="http://schemas.openxmlformats.org/officeDocument/2006/relationships" xmlns:m="http://schemas.openxmlformats.org/officeDocument/2006/math" xmlns:v="urn:schemas-microsoft-com:vml" xmlns:wp14="http://schemas.microsoft.com/office/word/2010/wordprocessingDrawing" xmlns:wp="http://schemas.openxmlformats.org/drawingml/2006/wordprocessingDrawing" xmlns:w10="urn:schemas-microsoft-com:office:word" xmlns:w="http://schemas.openxmlformats.org/wordprocessingml/2006/main" xmlns:w14="http://schemas.microsoft.com/office/word/2010/wordml" xmlns:w15="http://schemas.microsoft.com/office/word/2012/wordml" xmlns:w16se="http://schemas.microsoft.com/office/word/2015/wordml/symex" xmlns:wpg="http://schemas.microsoft.com/office/word/2010/wordprocessingGroup" xmlns:wpi="http://schemas.microsoft.com/office/word/2010/wordprocessingInk" xmlns:wne="http://schemas.microsoft.com/office/word/2006/wordml" xmlns:wps="http://schemas.microsoft.com/office/word/2010/wordprocessingShape" mc:Ignorable="w14 w15 w16se wp14">
+  <w:sdt>
+    <w:sdtPr>
+      <w:id w:val="361626809"/>
+      <w:docPartObj>
+        <w:docPartGallery w:val="Page Numbers (Top of Page)"/>
+        <w:docPartUnique/>
+      </w:docPartObj>
+    </w:sdtPr>
+    <w:sdtEndPr>
+      <w:rPr>
+        <w:noProof/>
+      </w:rPr>
+    </w:sdtEndPr>
+    <w:sdtContent>
+      <w:p>
+        <w:pPr>
+          <w:pStyle w:val="Header"/>
+          <w:jc w:val="right"/>
+        </w:pPr>
+        <w:r>
+          <w:fldChar w:fldCharType="begin"/>
+        </w:r>
+        <w:r>
+          <w:instrText xml:space="preserve"> PAGE   \* MERGEFORMAT </w:instrText>
+        </w:r>
+        <w:r>
+          <w:fldChar w:fldCharType="separate"/>
+        </w:r>
+        <w:r>
+          <w:rPr>
+            <w:noProof/>
+          </w:rPr>
+          <w:t>11</w:t>
+        </w:r>
+        <w:r>
+          <w:rPr>
+            <w:noProof/>
+          </w:rPr>
+          <w:fldChar w:fldCharType="end"/>
+        </w:r>
+      </w:p>
+    </w:sdtContent>
+  </w:sdt>
+  <w:p>
+    <w:pPr>
+      <w:pStyle w:val="Header"/>
+    </w:pPr>
+  </w:p>
+</w:hdr>
 </file>
 
 <file path=word/numbering.xml><?xml version="1.0" encoding="utf-8"?>
@@ -7001,7 +7237,627 @@
       <w:lang w:val="en-GB"/>
     </w:rPr>
   </w:style>
+  <w:style w:type="paragraph" w:styleId="TOCHeading">
+    <w:name w:val="TOC Heading"/>
+    <w:basedOn w:val="Heading1"/>
+    <w:next w:val="Normal"/>
+    <w:uiPriority w:val="39"/>
+    <w:unhideWhenUsed/>
+    <w:qFormat/>
+    <w:rsid w:val="00700A68"/>
+    <w:pPr>
+      <w:outlineLvl w:val="9"/>
+    </w:pPr>
+    <w:rPr>
+      <w:lang w:val="en-US"/>
+    </w:rPr>
+  </w:style>
+  <w:style w:type="paragraph" w:styleId="TOC2">
+    <w:name w:val="toc 2"/>
+    <w:basedOn w:val="Normal"/>
+    <w:next w:val="Normal"/>
+    <w:autoRedefine/>
+    <w:uiPriority w:val="39"/>
+    <w:unhideWhenUsed/>
+    <w:rsid w:val="00700A68"/>
+    <w:pPr>
+      <w:spacing w:after="100"/>
+      <w:ind w:left="220"/>
+    </w:pPr>
+    <w:rPr>
+      <w:rFonts w:eastAsiaTheme="minorEastAsia" w:cs="Times New Roman"/>
+      <w:lang w:val="en-US"/>
+    </w:rPr>
+  </w:style>
+  <w:style w:type="paragraph" w:styleId="TOC1">
+    <w:name w:val="toc 1"/>
+    <w:basedOn w:val="Normal"/>
+    <w:next w:val="Normal"/>
+    <w:autoRedefine/>
+    <w:uiPriority w:val="39"/>
+    <w:unhideWhenUsed/>
+    <w:rsid w:val="00700A68"/>
+    <w:pPr>
+      <w:spacing w:after="100"/>
+    </w:pPr>
+    <w:rPr>
+      <w:rFonts w:eastAsiaTheme="minorEastAsia" w:cs="Times New Roman"/>
+      <w:lang w:val="en-US"/>
+    </w:rPr>
+  </w:style>
+  <w:style w:type="paragraph" w:styleId="TOC3">
+    <w:name w:val="toc 3"/>
+    <w:basedOn w:val="Normal"/>
+    <w:next w:val="Normal"/>
+    <w:autoRedefine/>
+    <w:uiPriority w:val="39"/>
+    <w:unhideWhenUsed/>
+    <w:rsid w:val="00700A68"/>
+    <w:pPr>
+      <w:spacing w:after="100"/>
+      <w:ind w:left="440"/>
+    </w:pPr>
+    <w:rPr>
+      <w:rFonts w:eastAsiaTheme="minorEastAsia" w:cs="Times New Roman"/>
+      <w:lang w:val="en-US"/>
+    </w:rPr>
+  </w:style>
 </w:styles>
+</file>
+
+<file path=word/glossary/document.xml><?xml version="1.0" encoding="utf-8"?>
+<w:glossaryDocument xmlns:wpc="http://schemas.microsoft.com/office/word/2010/wordprocessingCanvas" xmlns:cx="http://schemas.microsoft.com/office/drawing/2014/chartex" xmlns:cx1="http://schemas.microsoft.com/office/drawing/2015/9/8/chartex" xmlns:mc="http://schemas.openxmlformats.org/markup-compatibility/2006" xmlns:o="urn:schemas-microsoft-com:office:office" xmlns:r="http://schemas.openxmlformats.org/officeDocument/2006/relationships" xmlns:m="http://schemas.openxmlformats.org/officeDocument/2006/math" xmlns:v="urn:schemas-microsoft-com:vml" xmlns:wp14="http://schemas.microsoft.com/office/word/2010/wordprocessingDrawing" xmlns:wp="http://schemas.openxmlformats.org/drawingml/2006/wordprocessingDrawing" xmlns:w10="urn:schemas-microsoft-com:office:word" xmlns:w="http://schemas.openxmlformats.org/wordprocessingml/2006/main" xmlns:w14="http://schemas.microsoft.com/office/word/2010/wordml" xmlns:w15="http://schemas.microsoft.com/office/word/2012/wordml" xmlns:w16se="http://schemas.microsoft.com/office/word/2015/wordml/symex" xmlns:wpg="http://schemas.microsoft.com/office/word/2010/wordprocessingGroup" xmlns:wpi="http://schemas.microsoft.com/office/word/2010/wordprocessingInk" xmlns:wne="http://schemas.microsoft.com/office/word/2006/wordml" xmlns:wps="http://schemas.microsoft.com/office/word/2010/wordprocessingShape" mc:Ignorable="w14 w15 w16se wp14"/>
+</file>
+
+<file path=word/glossary/fontTable.xml><?xml version="1.0" encoding="utf-8"?>
+<w:fonts xmlns:mc="http://schemas.openxmlformats.org/markup-compatibility/2006" xmlns:r="http://schemas.openxmlformats.org/officeDocument/2006/relationships" xmlns:w="http://schemas.openxmlformats.org/wordprocessingml/2006/main" xmlns:w14="http://schemas.microsoft.com/office/word/2010/wordml" xmlns:w15="http://schemas.microsoft.com/office/word/2012/wordml" xmlns:w16se="http://schemas.microsoft.com/office/word/2015/wordml/symex" mc:Ignorable="w14 w15 w16se">
+  <w:font w:name="Symbol">
+    <w:panose1 w:val="05050102010706020507"/>
+    <w:charset w:val="02"/>
+    <w:family w:val="roman"/>
+    <w:pitch w:val="variable"/>
+    <w:sig w:usb0="00000000" w:usb1="10000000" w:usb2="00000000" w:usb3="00000000" w:csb0="80000000" w:csb1="00000000"/>
+  </w:font>
+  <w:font w:name="Times New Roman">
+    <w:panose1 w:val="02020603050405020304"/>
+    <w:charset w:val="00"/>
+    <w:family w:val="roman"/>
+    <w:pitch w:val="variable"/>
+    <w:sig w:usb0="E0002AFF" w:usb1="C0007843" w:usb2="00000009" w:usb3="00000000" w:csb0="000001FF" w:csb1="00000000"/>
+  </w:font>
+  <w:font w:name="Courier New">
+    <w:panose1 w:val="02070309020205020404"/>
+    <w:charset w:val="00"/>
+    <w:family w:val="modern"/>
+    <w:pitch w:val="fixed"/>
+    <w:sig w:usb0="E0002EFF" w:usb1="C0007843" w:usb2="00000009" w:usb3="00000000" w:csb0="000001FF" w:csb1="00000000"/>
+  </w:font>
+  <w:font w:name="Wingdings">
+    <w:panose1 w:val="05000000000000000000"/>
+    <w:charset w:val="02"/>
+    <w:family w:val="auto"/>
+    <w:pitch w:val="variable"/>
+    <w:sig w:usb0="00000000" w:usb1="10000000" w:usb2="00000000" w:usb3="00000000" w:csb0="80000000" w:csb1="00000000"/>
+  </w:font>
+  <w:font w:name="Calibri">
+    <w:panose1 w:val="020F0502020204030204"/>
+    <w:charset w:val="00"/>
+    <w:family w:val="swiss"/>
+    <w:pitch w:val="variable"/>
+    <w:sig w:usb0="E00002FF" w:usb1="4000ACFF" w:usb2="00000001" w:usb3="00000000" w:csb0="0000019F" w:csb1="00000000"/>
+  </w:font>
+  <w:font w:name="Arial">
+    <w:panose1 w:val="020B0604020202020204"/>
+    <w:charset w:val="00"/>
+    <w:family w:val="swiss"/>
+    <w:pitch w:val="variable"/>
+    <w:sig w:usb0="E0002AFF" w:usb1="C0007843" w:usb2="00000009" w:usb3="00000000" w:csb0="000001FF" w:csb1="00000000"/>
+  </w:font>
+  <w:font w:name="Calibri Light">
+    <w:panose1 w:val="020F0302020204030204"/>
+    <w:charset w:val="00"/>
+    <w:family w:val="swiss"/>
+    <w:pitch w:val="variable"/>
+    <w:sig w:usb0="A00002EF" w:usb1="4000207B" w:usb2="00000000" w:usb3="00000000" w:csb0="0000009F" w:csb1="00000000"/>
+  </w:font>
+  <w:font w:name="Tahoma">
+    <w:panose1 w:val="020B0604030504040204"/>
+    <w:charset w:val="00"/>
+    <w:family w:val="swiss"/>
+    <w:pitch w:val="variable"/>
+    <w:sig w:usb0="E1002EFF" w:usb1="C000605B" w:usb2="00000029" w:usb3="00000000" w:csb0="000101FF" w:csb1="00000000"/>
+  </w:font>
+  <w:font w:name="Mangal">
+    <w:panose1 w:val="00000400000000000000"/>
+    <w:charset w:val="01"/>
+    <w:family w:val="roman"/>
+    <w:notTrueType/>
+    <w:pitch w:val="variable"/>
+    <w:sig w:usb0="00002000" w:usb1="00000000" w:usb2="00000000" w:usb3="00000000" w:csb0="00000000" w:csb1="00000000"/>
+  </w:font>
+</w:fonts>
+</file>
+
+<file path=word/glossary/settings.xml><?xml version="1.0" encoding="utf-8"?>
+<w:settings xmlns:mc="http://schemas.openxmlformats.org/markup-compatibility/2006" xmlns:o="urn:schemas-microsoft-com:office:office" xmlns:r="http://schemas.openxmlformats.org/officeDocument/2006/relationships" xmlns:m="http://schemas.openxmlformats.org/officeDocument/2006/math" xmlns:v="urn:schemas-microsoft-com:vml" xmlns:w10="urn:schemas-microsoft-com:office:word" xmlns:w="http://schemas.openxmlformats.org/wordprocessingml/2006/main" xmlns:w14="http://schemas.microsoft.com/office/word/2010/wordml" xmlns:w15="http://schemas.microsoft.com/office/word/2012/wordml" xmlns:w16se="http://schemas.microsoft.com/office/word/2015/wordml/symex" xmlns:sl="http://schemas.openxmlformats.org/schemaLibrary/2006/main" mc:Ignorable="w14 w15 w16se">
+  <w:view w:val="normal"/>
+  <w:defaultTabStop w:val="720"/>
+  <w:characterSpacingControl w:val="doNotCompress"/>
+  <w:compat>
+    <w:useFELayout/>
+    <w:compatSetting w:name="compatibilityMode" w:uri="http://schemas.microsoft.com/office/word" w:val="15"/>
+    <w:compatSetting w:name="overrideTableStyleFontSizeAndJustification" w:uri="http://schemas.microsoft.com/office/word" w:val="1"/>
+    <w:compatSetting w:name="enableOpenTypeFeatures" w:uri="http://schemas.microsoft.com/office/word" w:val="1"/>
+    <w:compatSetting w:name="doNotFlipMirrorIndents" w:uri="http://schemas.microsoft.com/office/word" w:val="1"/>
+    <w:compatSetting w:name="differentiateMultirowTableHeaders" w:uri="http://schemas.microsoft.com/office/word" w:val="1"/>
+  </w:compat>
+  <w:rsids>
+    <w:rsidRoot w:val="00662D9B"/>
+    <w:rsid w:val="00662D9B"/>
+    <w:rsid w:val="00CF558A"/>
+  </w:rsids>
+  <m:mathPr>
+    <m:mathFont m:val="Cambria Math"/>
+    <m:brkBin m:val="before"/>
+    <m:brkBinSub m:val="--"/>
+    <m:smallFrac m:val="0"/>
+    <m:dispDef/>
+    <m:lMargin m:val="0"/>
+    <m:rMargin m:val="0"/>
+    <m:defJc m:val="centerGroup"/>
+    <m:wrapIndent m:val="1440"/>
+    <m:intLim m:val="subSup"/>
+    <m:naryLim m:val="undOvr"/>
+  </m:mathPr>
+  <w:themeFontLang w:val="en-US"/>
+  <w:clrSchemeMapping w:bg1="light1" w:t1="dark1" w:bg2="light2" w:t2="dark2" w:accent1="accent1" w:accent2="accent2" w:accent3="accent3" w:accent4="accent4" w:accent5="accent5" w:accent6="accent6" w:hyperlink="hyperlink" w:followedHyperlink="followedHyperlink"/>
+  <w:decimalSymbol w:val="."/>
+  <w:listSeparator w:val=","/>
+  <w15:chartTrackingRefBased/>
+</w:settings>
+</file>
+
+<file path=word/glossary/styles.xml><?xml version="1.0" encoding="utf-8"?>
+<w:styles xmlns:mc="http://schemas.openxmlformats.org/markup-compatibility/2006" xmlns:r="http://schemas.openxmlformats.org/officeDocument/2006/relationships" xmlns:w="http://schemas.openxmlformats.org/wordprocessingml/2006/main" xmlns:w14="http://schemas.microsoft.com/office/word/2010/wordml" xmlns:w15="http://schemas.microsoft.com/office/word/2012/wordml" xmlns:w16se="http://schemas.microsoft.com/office/word/2015/wordml/symex" mc:Ignorable="w14 w15 w16se">
+  <w:docDefaults>
+    <w:rPrDefault>
+      <w:rPr>
+        <w:rFonts w:asciiTheme="minorHAnsi" w:eastAsiaTheme="minorEastAsia" w:hAnsiTheme="minorHAnsi" w:cstheme="minorBidi"/>
+        <w:sz w:val="22"/>
+        <w:szCs w:val="22"/>
+        <w:lang w:val="en-US" w:eastAsia="en-US" w:bidi="ar-SA"/>
+      </w:rPr>
+    </w:rPrDefault>
+    <w:pPrDefault>
+      <w:pPr>
+        <w:spacing w:after="160" w:line="259" w:lineRule="auto"/>
+      </w:pPr>
+    </w:pPrDefault>
+  </w:docDefaults>
+  <w:latentStyles w:defLockedState="0" w:defUIPriority="99" w:defSemiHidden="0" w:defUnhideWhenUsed="0" w:defQFormat="0" w:count="371">
+    <w:lsdException w:name="Normal" w:uiPriority="0" w:qFormat="1"/>
+    <w:lsdException w:name="heading 1" w:uiPriority="9" w:qFormat="1"/>
+    <w:lsdException w:name="heading 2" w:semiHidden="1" w:uiPriority="9" w:unhideWhenUsed="1" w:qFormat="1"/>
+    <w:lsdException w:name="heading 3" w:semiHidden="1" w:uiPriority="9" w:unhideWhenUsed="1" w:qFormat="1"/>
+    <w:lsdException w:name="heading 4" w:semiHidden="1" w:uiPriority="9" w:unhideWhenUsed="1" w:qFormat="1"/>
+    <w:lsdException w:name="heading 5" w:semiHidden="1" w:uiPriority="9" w:unhideWhenUsed="1" w:qFormat="1"/>
+    <w:lsdException w:name="heading 6" w:semiHidden="1" w:uiPriority="9" w:unhideWhenUsed="1" w:qFormat="1"/>
+    <w:lsdException w:name="heading 7" w:semiHidden="1" w:uiPriority="9" w:unhideWhenUsed="1" w:qFormat="1"/>
+    <w:lsdException w:name="heading 8" w:semiHidden="1" w:uiPriority="9" w:unhideWhenUsed="1" w:qFormat="1"/>
+    <w:lsdException w:name="heading 9" w:semiHidden="1" w:uiPriority="9" w:unhideWhenUsed="1" w:qFormat="1"/>
+    <w:lsdException w:name="index 1" w:semiHidden="1" w:unhideWhenUsed="1"/>
+    <w:lsdException w:name="index 2" w:semiHidden="1" w:unhideWhenUsed="1"/>
+    <w:lsdException w:name="index 3" w:semiHidden="1" w:unhideWhenUsed="1"/>
+    <w:lsdException w:name="index 4" w:semiHidden="1" w:unhideWhenUsed="1"/>
+    <w:lsdException w:name="index 5" w:semiHidden="1" w:unhideWhenUsed="1"/>
+    <w:lsdException w:name="index 6" w:semiHidden="1" w:unhideWhenUsed="1"/>
+    <w:lsdException w:name="index 7" w:semiHidden="1" w:unhideWhenUsed="1"/>
+    <w:lsdException w:name="index 8" w:semiHidden="1" w:unhideWhenUsed="1"/>
+    <w:lsdException w:name="index 9" w:semiHidden="1" w:unhideWhenUsed="1"/>
+    <w:lsdException w:name="toc 1" w:semiHidden="1" w:uiPriority="39" w:unhideWhenUsed="1"/>
+    <w:lsdException w:name="toc 2" w:semiHidden="1" w:uiPriority="39" w:unhideWhenUsed="1"/>
+    <w:lsdException w:name="toc 3" w:semiHidden="1" w:uiPriority="39" w:unhideWhenUsed="1"/>
+    <w:lsdException w:name="toc 4" w:semiHidden="1" w:uiPriority="39" w:unhideWhenUsed="1"/>
+    <w:lsdException w:name="toc 5" w:semiHidden="1" w:uiPriority="39" w:unhideWhenUsed="1"/>
+    <w:lsdException w:name="toc 6" w:semiHidden="1" w:uiPriority="39" w:unhideWhenUsed="1"/>
+    <w:lsdException w:name="toc 7" w:semiHidden="1" w:uiPriority="39" w:unhideWhenUsed="1"/>
+    <w:lsdException w:name="toc 8" w:semiHidden="1" w:uiPriority="39" w:unhideWhenUsed="1"/>
+    <w:lsdException w:name="toc 9" w:semiHidden="1" w:uiPriority="39" w:unhideWhenUsed="1"/>
+    <w:lsdException w:name="Normal Indent" w:semiHidden="1" w:unhideWhenUsed="1"/>
+    <w:lsdException w:name="footnote text" w:semiHidden="1" w:unhideWhenUsed="1"/>
+    <w:lsdException w:name="annotation text" w:semiHidden="1" w:unhideWhenUsed="1"/>
+    <w:lsdException w:name="header" w:semiHidden="1" w:unhideWhenUsed="1"/>
+    <w:lsdException w:name="footer" w:semiHidden="1" w:unhideWhenUsed="1"/>
+    <w:lsdException w:name="index heading" w:semiHidden="1" w:unhideWhenUsed="1"/>
+    <w:lsdException w:name="caption" w:semiHidden="1" w:uiPriority="35" w:unhideWhenUsed="1" w:qFormat="1"/>
+    <w:lsdException w:name="table of figures" w:semiHidden="1" w:unhideWhenUsed="1"/>
+    <w:lsdException w:name="envelope address" w:semiHidden="1" w:unhideWhenUsed="1"/>
+    <w:lsdException w:name="envelope return" w:semiHidden="1" w:unhideWhenUsed="1"/>
+    <w:lsdException w:name="footnote reference" w:semiHidden="1" w:unhideWhenUsed="1"/>
+    <w:lsdException w:name="annotation reference" w:semiHidden="1" w:unhideWhenUsed="1"/>
+    <w:lsdException w:name="line number" w:semiHidden="1" w:unhideWhenUsed="1"/>
+    <w:lsdException w:name="page number" w:semiHidden="1" w:unhideWhenUsed="1"/>
+    <w:lsdException w:name="endnote reference" w:semiHidden="1" w:unhideWhenUsed="1"/>
+    <w:lsdException w:name="endnote text" w:semiHidden="1" w:unhideWhenUsed="1"/>
+    <w:lsdException w:name="table of authorities" w:semiHidden="1" w:unhideWhenUsed="1"/>
+    <w:lsdException w:name="macro" w:semiHidden="1" w:unhideWhenUsed="1"/>
+    <w:lsdException w:name="toa heading" w:semiHidden="1" w:unhideWhenUsed="1"/>
+    <w:lsdException w:name="List" w:semiHidden="1" w:unhideWhenUsed="1"/>
+    <w:lsdException w:name="List Bullet" w:semiHidden="1" w:unhideWhenUsed="1"/>
+    <w:lsdException w:name="List Number" w:semiHidden="1" w:unhideWhenUsed="1"/>
+    <w:lsdException w:name="List 2" w:semiHidden="1" w:unhideWhenUsed="1"/>
+    <w:lsdException w:name="List 3" w:semiHidden="1" w:unhideWhenUsed="1"/>
+    <w:lsdException w:name="List 4" w:semiHidden="1" w:unhideWhenUsed="1"/>
+    <w:lsdException w:name="List 5" w:semiHidden="1" w:unhideWhenUsed="1"/>
+    <w:lsdException w:name="List Bullet 2" w:semiHidden="1" w:unhideWhenUsed="1"/>
+    <w:lsdException w:name="List Bullet 3" w:semiHidden="1" w:unhideWhenUsed="1"/>
+    <w:lsdException w:name="List Bullet 4" w:semiHidden="1" w:unhideWhenUsed="1"/>
+    <w:lsdException w:name="List Bullet 5" w:semiHidden="1" w:unhideWhenUsed="1"/>
+    <w:lsdException w:name="List Number 2" w:semiHidden="1" w:unhideWhenUsed="1"/>
+    <w:lsdException w:name="List Number 3" w:semiHidden="1" w:unhideWhenUsed="1"/>
+    <w:lsdException w:name="List Number 4" w:semiHidden="1" w:unhideWhenUsed="1"/>
+    <w:lsdException w:name="List Number 5" w:semiHidden="1" w:unhideWhenUsed="1"/>
+    <w:lsdException w:name="Title" w:uiPriority="10" w:qFormat="1"/>
+    <w:lsdException w:name="Closing" w:semiHidden="1" w:unhideWhenUsed="1"/>
+    <w:lsdException w:name="Signature" w:semiHidden="1" w:unhideWhenUsed="1"/>
+    <w:lsdException w:name="Default Paragraph Font" w:semiHidden="1" w:uiPriority="1" w:unhideWhenUsed="1"/>
+    <w:lsdException w:name="Body Text" w:semiHidden="1" w:unhideWhenUsed="1"/>
+    <w:lsdException w:name="Body Text Indent" w:semiHidden="1" w:unhideWhenUsed="1"/>
+    <w:lsdException w:name="List Continue" w:semiHidden="1" w:unhideWhenUsed="1"/>
+    <w:lsdException w:name="List Continue 2" w:semiHidden="1" w:unhideWhenUsed="1"/>
+    <w:lsdException w:name="List Continue 3" w:semiHidden="1" w:unhideWhenUsed="1"/>
+    <w:lsdException w:name="List Continue 4" w:semiHidden="1" w:unhideWhenUsed="1"/>
+    <w:lsdException w:name="List Continue 5" w:semiHidden="1" w:unhideWhenUsed="1"/>
+    <w:lsdException w:name="Message Header" w:semiHidden="1" w:unhideWhenUsed="1"/>
+    <w:lsdException w:name="Subtitle" w:uiPriority="11" w:qFormat="1"/>
+    <w:lsdException w:name="Salutation" w:semiHidden="1" w:unhideWhenUsed="1"/>
+    <w:lsdException w:name="Date" w:semiHidden="1" w:unhideWhenUsed="1"/>
+    <w:lsdException w:name="Body Text First Indent" w:semiHidden="1" w:unhideWhenUsed="1"/>
+    <w:lsdException w:name="Body Text First Indent 2" w:semiHidden="1" w:unhideWhenUsed="1"/>
+    <w:lsdException w:name="Note Heading" w:semiHidden="1" w:unhideWhenUsed="1"/>
+    <w:lsdException w:name="Body Text 2" w:semiHidden="1" w:unhideWhenUsed="1"/>
+    <w:lsdException w:name="Body Text 3" w:semiHidden="1" w:unhideWhenUsed="1"/>
+    <w:lsdException w:name="Body Text Indent 2" w:semiHidden="1" w:unhideWhenUsed="1"/>
+    <w:lsdException w:name="Body Text Indent 3" w:semiHidden="1" w:unhideWhenUsed="1"/>
+    <w:lsdException w:name="Block Text" w:semiHidden="1" w:unhideWhenUsed="1"/>
+    <w:lsdException w:name="Hyperlink" w:semiHidden="1" w:unhideWhenUsed="1"/>
+    <w:lsdException w:name="FollowedHyperlink" w:semiHidden="1" w:unhideWhenUsed="1"/>
+    <w:lsdException w:name="Strong" w:uiPriority="22" w:qFormat="1"/>
+    <w:lsdException w:name="Emphasis" w:uiPriority="20" w:qFormat="1"/>
+    <w:lsdException w:name="Document Map" w:semiHidden="1" w:unhideWhenUsed="1"/>
+    <w:lsdException w:name="Plain Text" w:semiHidden="1" w:unhideWhenUsed="1"/>
+    <w:lsdException w:name="E-mail Signature" w:semiHidden="1" w:unhideWhenUsed="1"/>
+    <w:lsdException w:name="HTML Top of Form" w:semiHidden="1" w:unhideWhenUsed="1"/>
+    <w:lsdException w:name="HTML Bottom of Form" w:semiHidden="1" w:unhideWhenUsed="1"/>
+    <w:lsdException w:name="Normal (Web)" w:semiHidden="1" w:unhideWhenUsed="1"/>
+    <w:lsdException w:name="HTML Acronym" w:semiHidden="1" w:unhideWhenUsed="1"/>
+    <w:lsdException w:name="HTML Address" w:semiHidden="1" w:unhideWhenUsed="1"/>
+    <w:lsdException w:name="HTML Cite" w:semiHidden="1" w:unhideWhenUsed="1"/>
+    <w:lsdException w:name="HTML Code" w:semiHidden="1" w:unhideWhenUsed="1"/>
+    <w:lsdException w:name="HTML Definition" w:semiHidden="1" w:unhideWhenUsed="1"/>
+    <w:lsdException w:name="HTML Keyboard" w:semiHidden="1" w:unhideWhenUsed="1"/>
+    <w:lsdException w:name="HTML Preformatted" w:semiHidden="1" w:unhideWhenUsed="1"/>
+    <w:lsdException w:name="HTML Sample" w:semiHidden="1" w:unhideWhenUsed="1"/>
+    <w:lsdException w:name="HTML Typewriter" w:semiHidden="1" w:unhideWhenUsed="1"/>
+    <w:lsdException w:name="HTML Variable" w:semiHidden="1" w:unhideWhenUsed="1"/>
+    <w:lsdException w:name="Normal Table" w:semiHidden="1" w:unhideWhenUsed="1"/>
+    <w:lsdException w:name="annotation subject" w:semiHidden="1" w:unhideWhenUsed="1"/>
+    <w:lsdException w:name="No List" w:semiHidden="1" w:unhideWhenUsed="1"/>
+    <w:lsdException w:name="Outline List 1" w:semiHidden="1" w:unhideWhenUsed="1"/>
+    <w:lsdException w:name="Outline List 2" w:semiHidden="1" w:unhideWhenUsed="1"/>
+    <w:lsdException w:name="Outline List 3" w:semiHidden="1" w:unhideWhenUsed="1"/>
+    <w:lsdException w:name="Table Simple 1" w:semiHidden="1" w:unhideWhenUsed="1"/>
+    <w:lsdException w:name="Table Simple 2" w:semiHidden="1" w:unhideWhenUsed="1"/>
+    <w:lsdException w:name="Table Simple 3" w:semiHidden="1" w:unhideWhenUsed="1"/>
+    <w:lsdException w:name="Table Classic 1" w:semiHidden="1" w:unhideWhenUsed="1"/>
+    <w:lsdException w:name="Table Classic 2" w:semiHidden="1" w:unhideWhenUsed="1"/>
+    <w:lsdException w:name="Table Classic 3" w:semiHidden="1" w:unhideWhenUsed="1"/>
+    <w:lsdException w:name="Table Classic 4" w:semiHidden="1" w:unhideWhenUsed="1"/>
+    <w:lsdException w:name="Table Colorful 1" w:semiHidden="1" w:unhideWhenUsed="1"/>
+    <w:lsdException w:name="Table Colorful 2" w:semiHidden="1" w:unhideWhenUsed="1"/>
+    <w:lsdException w:name="Table Colorful 3" w:semiHidden="1" w:unhideWhenUsed="1"/>
+    <w:lsdException w:name="Table Columns 1" w:semiHidden="1" w:unhideWhenUsed="1"/>
+    <w:lsdException w:name="Table Columns 2" w:semiHidden="1" w:unhideWhenUsed="1"/>
+    <w:lsdException w:name="Table Columns 3" w:semiHidden="1" w:unhideWhenUsed="1"/>
+    <w:lsdException w:name="Table Columns 4" w:semiHidden="1" w:unhideWhenUsed="1"/>
+    <w:lsdException w:name="Table Columns 5" w:semiHidden="1" w:unhideWhenUsed="1"/>
+    <w:lsdException w:name="Table Grid 1" w:semiHidden="1" w:unhideWhenUsed="1"/>
+    <w:lsdException w:name="Table Grid 2" w:semiHidden="1" w:unhideWhenUsed="1"/>
+    <w:lsdException w:name="Table Grid 3" w:semiHidden="1" w:unhideWhenUsed="1"/>
+    <w:lsdException w:name="Table Grid 4" w:semiHidden="1" w:unhideWhenUsed="1"/>
+    <w:lsdException w:name="Table Grid 5" w:semiHidden="1" w:unhideWhenUsed="1"/>
+    <w:lsdException w:name="Table Grid 6" w:semiHidden="1" w:unhideWhenUsed="1"/>
+    <w:lsdException w:name="Table Grid 7" w:semiHidden="1" w:unhideWhenUsed="1"/>
+    <w:lsdException w:name="Table Grid 8" w:semiHidden="1" w:unhideWhenUsed="1"/>
+    <w:lsdException w:name="Table List 1" w:semiHidden="1" w:unhideWhenUsed="1"/>
+    <w:lsdException w:name="Table List 2" w:semiHidden="1" w:unhideWhenUsed="1"/>
+    <w:lsdException w:name="Table List 3" w:semiHidden="1" w:unhideWhenUsed="1"/>
+    <w:lsdException w:name="Table List 4" w:semiHidden="1" w:unhideWhenUsed="1"/>
+    <w:lsdException w:name="Table List 5" w:semiHidden="1" w:unhideWhenUsed="1"/>
+    <w:lsdException w:name="Table List 6" w:semiHidden="1" w:unhideWhenUsed="1"/>
+    <w:lsdException w:name="Table List 7" w:semiHidden="1" w:unhideWhenUsed="1"/>
+    <w:lsdException w:name="Table List 8" w:semiHidden="1" w:unhideWhenUsed="1"/>
+    <w:lsdException w:name="Table 3D effects 1" w:semiHidden="1" w:unhideWhenUsed="1"/>
+    <w:lsdException w:name="Table 3D effects 2" w:semiHidden="1" w:unhideWhenUsed="1"/>
+    <w:lsdException w:name="Table 3D effects 3" w:semiHidden="1" w:unhideWhenUsed="1"/>
+    <w:lsdException w:name="Table Contemporary" w:semiHidden="1" w:unhideWhenUsed="1"/>
+    <w:lsdException w:name="Table Elegant" w:semiHidden="1" w:unhideWhenUsed="1"/>
+    <w:lsdException w:name="Table Professional" w:semiHidden="1" w:unhideWhenUsed="1"/>
+    <w:lsdException w:name="Table Subtle 1" w:semiHidden="1" w:unhideWhenUsed="1"/>
+    <w:lsdException w:name="Table Subtle 2" w:semiHidden="1" w:unhideWhenUsed="1"/>
+    <w:lsdException w:name="Table Web 1" w:semiHidden="1" w:unhideWhenUsed="1"/>
+    <w:lsdException w:name="Table Web 2" w:semiHidden="1" w:unhideWhenUsed="1"/>
+    <w:lsdException w:name="Table Web 3" w:semiHidden="1" w:unhideWhenUsed="1"/>
+    <w:lsdException w:name="Balloon Text" w:semiHidden="1" w:unhideWhenUsed="1"/>
+    <w:lsdException w:name="Table Grid" w:uiPriority="39"/>
+    <w:lsdException w:name="Table Theme" w:semiHidden="1" w:unhideWhenUsed="1"/>
+    <w:lsdException w:name="Placeholder Text" w:semiHidden="1"/>
+    <w:lsdException w:name="No Spacing" w:uiPriority="1" w:qFormat="1"/>
+    <w:lsdException w:name="Light Shading" w:uiPriority="60"/>
+    <w:lsdException w:name="Light List" w:uiPriority="61"/>
+    <w:lsdException w:name="Light Grid" w:uiPriority="62"/>
+    <w:lsdException w:name="Medium Shading 1" w:uiPriority="63"/>
+    <w:lsdException w:name="Medium Shading 2" w:uiPriority="64"/>
+    <w:lsdException w:name="Medium List 1" w:uiPriority="65"/>
+    <w:lsdException w:name="Medium List 2" w:uiPriority="66"/>
+    <w:lsdException w:name="Medium Grid 1" w:uiPriority="67"/>
+    <w:lsdException w:name="Medium Grid 2" w:uiPriority="68"/>
+    <w:lsdException w:name="Medium Grid 3" w:uiPriority="69"/>
+    <w:lsdException w:name="Dark List" w:uiPriority="70"/>
+    <w:lsdException w:name="Colorful Shading" w:uiPriority="71"/>
+    <w:lsdException w:name="Colorful List" w:uiPriority="72"/>
+    <w:lsdException w:name="Colorful Grid" w:uiPriority="73"/>
+    <w:lsdException w:name="Light Shading Accent 1" w:uiPriority="60"/>
+    <w:lsdException w:name="Light List Accent 1" w:uiPriority="61"/>
+    <w:lsdException w:name="Light Grid Accent 1" w:uiPriority="62"/>
+    <w:lsdException w:name="Medium Shading 1 Accent 1" w:uiPriority="63"/>
+    <w:lsdException w:name="Medium Shading 2 Accent 1" w:uiPriority="64"/>
+    <w:lsdException w:name="Medium List 1 Accent 1" w:uiPriority="65"/>
+    <w:lsdException w:name="Revision" w:semiHidden="1"/>
+    <w:lsdException w:name="List Paragraph" w:uiPriority="34" w:qFormat="1"/>
+    <w:lsdException w:name="Quote" w:uiPriority="29" w:qFormat="1"/>
+    <w:lsdException w:name="Intense Quote" w:uiPriority="30" w:qFormat="1"/>
+    <w:lsdException w:name="Medium List 2 Accent 1" w:uiPriority="66"/>
+    <w:lsdException w:name="Medium Grid 1 Accent 1" w:uiPriority="67"/>
+    <w:lsdException w:name="Medium Grid 2 Accent 1" w:uiPriority="68"/>
+    <w:lsdException w:name="Medium Grid 3 Accent 1" w:uiPriority="69"/>
+    <w:lsdException w:name="Dark List Accent 1" w:uiPriority="70"/>
+    <w:lsdException w:name="Colorful Shading Accent 1" w:uiPriority="71"/>
+    <w:lsdException w:name="Colorful List Accent 1" w:uiPriority="72"/>
+    <w:lsdException w:name="Colorful Grid Accent 1" w:uiPriority="73"/>
+    <w:lsdException w:name="Light Shading Accent 2" w:uiPriority="60"/>
+    <w:lsdException w:name="Light List Accent 2" w:uiPriority="61"/>
+    <w:lsdException w:name="Light Grid Accent 2" w:uiPriority="62"/>
+    <w:lsdException w:name="Medium Shading 1 Accent 2" w:uiPriority="63"/>
+    <w:lsdException w:name="Medium Shading 2 Accent 2" w:uiPriority="64"/>
+    <w:lsdException w:name="Medium List 1 Accent 2" w:uiPriority="65"/>
+    <w:lsdException w:name="Medium List 2 Accent 2" w:uiPriority="66"/>
+    <w:lsdException w:name="Medium Grid 1 Accent 2" w:uiPriority="67"/>
+    <w:lsdException w:name="Medium Grid 2 Accent 2" w:uiPriority="68"/>
+    <w:lsdException w:name="Medium Grid 3 Accent 2" w:uiPriority="69"/>
+    <w:lsdException w:name="Dark List Accent 2" w:uiPriority="70"/>
+    <w:lsdException w:name="Colorful Shading Accent 2" w:uiPriority="71"/>
+    <w:lsdException w:name="Colorful List Accent 2" w:uiPriority="72"/>
+    <w:lsdException w:name="Colorful Grid Accent 2" w:uiPriority="73"/>
+    <w:lsdException w:name="Light Shading Accent 3" w:uiPriority="60"/>
+    <w:lsdException w:name="Light List Accent 3" w:uiPriority="61"/>
+    <w:lsdException w:name="Light Grid Accent 3" w:uiPriority="62"/>
+    <w:lsdException w:name="Medium Shading 1 Accent 3" w:uiPriority="63"/>
+    <w:lsdException w:name="Medium Shading 2 Accent 3" w:uiPriority="64"/>
+    <w:lsdException w:name="Medium List 1 Accent 3" w:uiPriority="65"/>
+    <w:lsdException w:name="Medium List 2 Accent 3" w:uiPriority="66"/>
+    <w:lsdException w:name="Medium Grid 1 Accent 3" w:uiPriority="67"/>
+    <w:lsdException w:name="Medium Grid 2 Accent 3" w:uiPriority="68"/>
+    <w:lsdException w:name="Medium Grid 3 Accent 3" w:uiPriority="69"/>
+    <w:lsdException w:name="Dark List Accent 3" w:uiPriority="70"/>
+    <w:lsdException w:name="Colorful Shading Accent 3" w:uiPriority="71"/>
+    <w:lsdException w:name="Colorful List Accent 3" w:uiPriority="72"/>
+    <w:lsdException w:name="Colorful Grid Accent 3" w:uiPriority="73"/>
+    <w:lsdException w:name="Light Shading Accent 4" w:uiPriority="60"/>
+    <w:lsdException w:name="Light List Accent 4" w:uiPriority="61"/>
+    <w:lsdException w:name="Light Grid Accent 4" w:uiPriority="62"/>
+    <w:lsdException w:name="Medium Shading 1 Accent 4" w:uiPriority="63"/>
+    <w:lsdException w:name="Medium Shading 2 Accent 4" w:uiPriority="64"/>
+    <w:lsdException w:name="Medium List 1 Accent 4" w:uiPriority="65"/>
+    <w:lsdException w:name="Medium List 2 Accent 4" w:uiPriority="66"/>
+    <w:lsdException w:name="Medium Grid 1 Accent 4" w:uiPriority="67"/>
+    <w:lsdException w:name="Medium Grid 2 Accent 4" w:uiPriority="68"/>
+    <w:lsdException w:name="Medium Grid 3 Accent 4" w:uiPriority="69"/>
+    <w:lsdException w:name="Dark List Accent 4" w:uiPriority="70"/>
+    <w:lsdException w:name="Colorful Shading Accent 4" w:uiPriority="71"/>
+    <w:lsdException w:name="Colorful List Accent 4" w:uiPriority="72"/>
+    <w:lsdException w:name="Colorful Grid Accent 4" w:uiPriority="73"/>
+    <w:lsdException w:name="Light Shading Accent 5" w:uiPriority="60"/>
+    <w:lsdException w:name="Light List Accent 5" w:uiPriority="61"/>
+    <w:lsdException w:name="Light Grid Accent 5" w:uiPriority="62"/>
+    <w:lsdException w:name="Medium Shading 1 Accent 5" w:uiPriority="63"/>
+    <w:lsdException w:name="Medium Shading 2 Accent 5" w:uiPriority="64"/>
+    <w:lsdException w:name="Medium List 1 Accent 5" w:uiPriority="65"/>
+    <w:lsdException w:name="Medium List 2 Accent 5" w:uiPriority="66"/>
+    <w:lsdException w:name="Medium Grid 1 Accent 5" w:uiPriority="67"/>
+    <w:lsdException w:name="Medium Grid 2 Accent 5" w:uiPriority="68"/>
+    <w:lsdException w:name="Medium Grid 3 Accent 5" w:uiPriority="69"/>
+    <w:lsdException w:name="Dark List Accent 5" w:uiPriority="70"/>
+    <w:lsdException w:name="Colorful Shading Accent 5" w:uiPriority="71"/>
+    <w:lsdException w:name="Colorful List Accent 5" w:uiPriority="72"/>
+    <w:lsdException w:name="Colorful Grid Accent 5" w:uiPriority="73"/>
+    <w:lsdException w:name="Light Shading Accent 6" w:uiPriority="60"/>
+    <w:lsdException w:name="Light List Accent 6" w:uiPriority="61"/>
+    <w:lsdException w:name="Light Grid Accent 6" w:uiPriority="62"/>
+    <w:lsdException w:name="Medium Shading 1 Accent 6" w:uiPriority="63"/>
+    <w:lsdException w:name="Medium Shading 2 Accent 6" w:uiPriority="64"/>
+    <w:lsdException w:name="Medium List 1 Accent 6" w:uiPriority="65"/>
+    <w:lsdException w:name="Medium List 2 Accent 6" w:uiPriority="66"/>
+    <w:lsdException w:name="Medium Grid 1 Accent 6" w:uiPriority="67"/>
+    <w:lsdException w:name="Medium Grid 2 Accent 6" w:uiPriority="68"/>
+    <w:lsdException w:name="Medium Grid 3 Accent 6" w:uiPriority="69"/>
+    <w:lsdException w:name="Dark List Accent 6" w:uiPriority="70"/>
+    <w:lsdException w:name="Colorful Shading Accent 6" w:uiPriority="71"/>
+    <w:lsdException w:name="Colorful List Accent 6" w:uiPriority="72"/>
+    <w:lsdException w:name="Colorful Grid Accent 6" w:uiPriority="73"/>
+    <w:lsdException w:name="Subtle Emphasis" w:uiPriority="19" w:qFormat="1"/>
+    <w:lsdException w:name="Intense Emphasis" w:uiPriority="21" w:qFormat="1"/>
+    <w:lsdException w:name="Subtle Reference" w:uiPriority="31" w:qFormat="1"/>
+    <w:lsdException w:name="Intense Reference" w:uiPriority="32" w:qFormat="1"/>
+    <w:lsdException w:name="Book Title" w:uiPriority="33" w:qFormat="1"/>
+    <w:lsdException w:name="Bibliography" w:semiHidden="1" w:uiPriority="37" w:unhideWhenUsed="1"/>
+    <w:lsdException w:name="TOC Heading" w:semiHidden="1" w:uiPriority="39" w:unhideWhenUsed="1" w:qFormat="1"/>
+    <w:lsdException w:name="Plain Table 1" w:uiPriority="41"/>
+    <w:lsdException w:name="Plain Table 2" w:uiPriority="42"/>
+    <w:lsdException w:name="Plain Table 3" w:uiPriority="43"/>
+    <w:lsdException w:name="Plain Table 4" w:uiPriority="44"/>
+    <w:lsdException w:name="Plain Table 5" w:uiPriority="45"/>
+    <w:lsdException w:name="Grid Table Light" w:uiPriority="40"/>
+    <w:lsdException w:name="Grid Table 1 Light" w:uiPriority="46"/>
+    <w:lsdException w:name="Grid Table 2" w:uiPriority="47"/>
+    <w:lsdException w:name="Grid Table 3" w:uiPriority="48"/>
+    <w:lsdException w:name="Grid Table 4" w:uiPriority="49"/>
+    <w:lsdException w:name="Grid Table 5 Dark" w:uiPriority="50"/>
+    <w:lsdException w:name="Grid Table 6 Colorful" w:uiPriority="51"/>
+    <w:lsdException w:name="Grid Table 7 Colorful" w:uiPriority="52"/>
+    <w:lsdException w:name="Grid Table 1 Light Accent 1" w:uiPriority="46"/>
+    <w:lsdException w:name="Grid Table 2 Accent 1" w:uiPriority="47"/>
+    <w:lsdException w:name="Grid Table 3 Accent 1" w:uiPriority="48"/>
+    <w:lsdException w:name="Grid Table 4 Accent 1" w:uiPriority="49"/>
+    <w:lsdException w:name="Grid Table 5 Dark Accent 1" w:uiPriority="50"/>
+    <w:lsdException w:name="Grid Table 6 Colorful Accent 1" w:uiPriority="51"/>
+    <w:lsdException w:name="Grid Table 7 Colorful Accent 1" w:uiPriority="52"/>
+    <w:lsdException w:name="Grid Table 1 Light Accent 2" w:uiPriority="46"/>
+    <w:lsdException w:name="Grid Table 2 Accent 2" w:uiPriority="47"/>
+    <w:lsdException w:name="Grid Table 3 Accent 2" w:uiPriority="48"/>
+    <w:lsdException w:name="Grid Table 4 Accent 2" w:uiPriority="49"/>
+    <w:lsdException w:name="Grid Table 5 Dark Accent 2" w:uiPriority="50"/>
+    <w:lsdException w:name="Grid Table 6 Colorful Accent 2" w:uiPriority="51"/>
+    <w:lsdException w:name="Grid Table 7 Colorful Accent 2" w:uiPriority="52"/>
+    <w:lsdException w:name="Grid Table 1 Light Accent 3" w:uiPriority="46"/>
+    <w:lsdException w:name="Grid Table 2 Accent 3" w:uiPriority="47"/>
+    <w:lsdException w:name="Grid Table 3 Accent 3" w:uiPriority="48"/>
+    <w:lsdException w:name="Grid Table 4 Accent 3" w:uiPriority="49"/>
+    <w:lsdException w:name="Grid Table 5 Dark Accent 3" w:uiPriority="50"/>
+    <w:lsdException w:name="Grid Table 6 Colorful Accent 3" w:uiPriority="51"/>
+    <w:lsdException w:name="Grid Table 7 Colorful Accent 3" w:uiPriority="52"/>
+    <w:lsdException w:name="Grid Table 1 Light Accent 4" w:uiPriority="46"/>
+    <w:lsdException w:name="Grid Table 2 Accent 4" w:uiPriority="47"/>
+    <w:lsdException w:name="Grid Table 3 Accent 4" w:uiPriority="48"/>
+    <w:lsdException w:name="Grid Table 4 Accent 4" w:uiPriority="49"/>
+    <w:lsdException w:name="Grid Table 5 Dark Accent 4" w:uiPriority="50"/>
+    <w:lsdException w:name="Grid Table 6 Colorful Accent 4" w:uiPriority="51"/>
+    <w:lsdException w:name="Grid Table 7 Colorful Accent 4" w:uiPriority="52"/>
+    <w:lsdException w:name="Grid Table 1 Light Accent 5" w:uiPriority="46"/>
+    <w:lsdException w:name="Grid Table 2 Accent 5" w:uiPriority="47"/>
+    <w:lsdException w:name="Grid Table 3 Accent 5" w:uiPriority="48"/>
+    <w:lsdException w:name="Grid Table 4 Accent 5" w:uiPriority="49"/>
+    <w:lsdException w:name="Grid Table 5 Dark Accent 5" w:uiPriority="50"/>
+    <w:lsdException w:name="Grid Table 6 Colorful Accent 5" w:uiPriority="51"/>
+    <w:lsdException w:name="Grid Table 7 Colorful Accent 5" w:uiPriority="52"/>
+    <w:lsdException w:name="Grid Table 1 Light Accent 6" w:uiPriority="46"/>
+    <w:lsdException w:name="Grid Table 2 Accent 6" w:uiPriority="47"/>
+    <w:lsdException w:name="Grid Table 3 Accent 6" w:uiPriority="48"/>
+    <w:lsdException w:name="Grid Table 4 Accent 6" w:uiPriority="49"/>
+    <w:lsdException w:name="Grid Table 5 Dark Accent 6" w:uiPriority="50"/>
+    <w:lsdException w:name="Grid Table 6 Colorful Accent 6" w:uiPriority="51"/>
+    <w:lsdException w:name="Grid Table 7 Colorful Accent 6" w:uiPriority="52"/>
+    <w:lsdException w:name="List Table 1 Light" w:uiPriority="46"/>
+    <w:lsdException w:name="List Table 2" w:uiPriority="47"/>
+    <w:lsdException w:name="List Table 3" w:uiPriority="48"/>
+    <w:lsdException w:name="List Table 4" w:uiPriority="49"/>
+    <w:lsdException w:name="List Table 5 Dark" w:uiPriority="50"/>
+    <w:lsdException w:name="List Table 6 Colorful" w:uiPriority="51"/>
+    <w:lsdException w:name="List Table 7 Colorful" w:uiPriority="52"/>
+    <w:lsdException w:name="List Table 1 Light Accent 1" w:uiPriority="46"/>
+    <w:lsdException w:name="List Table 2 Accent 1" w:uiPriority="47"/>
+    <w:lsdException w:name="List Table 3 Accent 1" w:uiPriority="48"/>
+    <w:lsdException w:name="List Table 4 Accent 1" w:uiPriority="49"/>
+    <w:lsdException w:name="List Table 5 Dark Accent 1" w:uiPriority="50"/>
+    <w:lsdException w:name="List Table 6 Colorful Accent 1" w:uiPriority="51"/>
+    <w:lsdException w:name="List Table 7 Colorful Accent 1" w:uiPriority="52"/>
+    <w:lsdException w:name="List Table 1 Light Accent 2" w:uiPriority="46"/>
+    <w:lsdException w:name="List Table 2 Accent 2" w:uiPriority="47"/>
+    <w:lsdException w:name="List Table 3 Accent 2" w:uiPriority="48"/>
+    <w:lsdException w:name="List Table 4 Accent 2" w:uiPriority="49"/>
+    <w:lsdException w:name="List Table 5 Dark Accent 2" w:uiPriority="50"/>
+    <w:lsdException w:name="List Table 6 Colorful Accent 2" w:uiPriority="51"/>
+    <w:lsdException w:name="List Table 7 Colorful Accent 2" w:uiPriority="52"/>
+    <w:lsdException w:name="List Table 1 Light Accent 3" w:uiPriority="46"/>
+    <w:lsdException w:name="List Table 2 Accent 3" w:uiPriority="47"/>
+    <w:lsdException w:name="List Table 3 Accent 3" w:uiPriority="48"/>
+    <w:lsdException w:name="List Table 4 Accent 3" w:uiPriority="49"/>
+    <w:lsdException w:name="List Table 5 Dark Accent 3" w:uiPriority="50"/>
+    <w:lsdException w:name="List Table 6 Colorful Accent 3" w:uiPriority="51"/>
+    <w:lsdException w:name="List Table 7 Colorful Accent 3" w:uiPriority="52"/>
+    <w:lsdException w:name="List Table 1 Light Accent 4" w:uiPriority="46"/>
+    <w:lsdException w:name="List Table 2 Accent 4" w:uiPriority="47"/>
+    <w:lsdException w:name="List Table 3 Accent 4" w:uiPriority="48"/>
+    <w:lsdException w:name="List Table 4 Accent 4" w:uiPriority="49"/>
+    <w:lsdException w:name="List Table 5 Dark Accent 4" w:uiPriority="50"/>
+    <w:lsdException w:name="List Table 6 Colorful Accent 4" w:uiPriority="51"/>
+    <w:lsdException w:name="List Table 7 Colorful Accent 4" w:uiPriority="52"/>
+    <w:lsdException w:name="List Table 1 Light Accent 5" w:uiPriority="46"/>
+    <w:lsdException w:name="List Table 2 Accent 5" w:uiPriority="47"/>
+    <w:lsdException w:name="List Table 3 Accent 5" w:uiPriority="48"/>
+    <w:lsdException w:name="List Table 4 Accent 5" w:uiPriority="49"/>
+    <w:lsdException w:name="List Table 5 Dark Accent 5" w:uiPriority="50"/>
+    <w:lsdException w:name="List Table 6 Colorful Accent 5" w:uiPriority="51"/>
+    <w:lsdException w:name="List Table 7 Colorful Accent 5" w:uiPriority="52"/>
+    <w:lsdException w:name="List Table 1 Light Accent 6" w:uiPriority="46"/>
+    <w:lsdException w:name="List Table 2 Accent 6" w:uiPriority="47"/>
+    <w:lsdException w:name="List Table 3 Accent 6" w:uiPriority="48"/>
+    <w:lsdException w:name="List Table 4 Accent 6" w:uiPriority="49"/>
+    <w:lsdException w:name="List Table 5 Dark Accent 6" w:uiPriority="50"/>
+    <w:lsdException w:name="List Table 6 Colorful Accent 6" w:uiPriority="51"/>
+    <w:lsdException w:name="List Table 7 Colorful Accent 6" w:uiPriority="52"/>
+  </w:latentStyles>
+  <w:style w:type="paragraph" w:default="1" w:styleId="Normal">
+    <w:name w:val="Normal"/>
+    <w:qFormat/>
+  </w:style>
+  <w:style w:type="character" w:default="1" w:styleId="DefaultParagraphFont">
+    <w:name w:val="Default Paragraph Font"/>
+    <w:uiPriority w:val="1"/>
+    <w:semiHidden/>
+    <w:unhideWhenUsed/>
+  </w:style>
+  <w:style w:type="table" w:default="1" w:styleId="TableNormal">
+    <w:name w:val="Normal Table"/>
+    <w:uiPriority w:val="99"/>
+    <w:semiHidden/>
+    <w:unhideWhenUsed/>
+    <w:tblPr>
+      <w:tblInd w:w="0" w:type="dxa"/>
+      <w:tblCellMar>
+        <w:top w:w="0" w:type="dxa"/>
+        <w:left w:w="108" w:type="dxa"/>
+        <w:bottom w:w="0" w:type="dxa"/>
+        <w:right w:w="108" w:type="dxa"/>
+      </w:tblCellMar>
+    </w:tblPr>
+  </w:style>
+  <w:style w:type="numbering" w:default="1" w:styleId="NoList">
+    <w:name w:val="No List"/>
+    <w:uiPriority w:val="99"/>
+    <w:semiHidden/>
+    <w:unhideWhenUsed/>
+  </w:style>
+  <w:style w:type="paragraph" w:customStyle="1" w:styleId="A8A77438AE144647A9E79FE452A13E37">
+    <w:name w:val="A8A77438AE144647A9E79FE452A13E37"/>
+    <w:rsid w:val="00662D9B"/>
+  </w:style>
+  <w:style w:type="paragraph" w:customStyle="1" w:styleId="49A5BE2638184023AA304BF27E869290">
+    <w:name w:val="49A5BE2638184023AA304BF27E869290"/>
+    <w:rsid w:val="00662D9B"/>
+  </w:style>
+  <w:style w:type="paragraph" w:customStyle="1" w:styleId="5B4B498B84E04914B466D3F70878BD47">
+    <w:name w:val="5B4B498B84E04914B466D3F70878BD47"/>
+    <w:rsid w:val="00662D9B"/>
+  </w:style>
+</w:styles>
+</file>
+
+<file path=word/glossary/webSettings.xml><?xml version="1.0" encoding="utf-8"?>
+<w:webSettings xmlns:mc="http://schemas.openxmlformats.org/markup-compatibility/2006" xmlns:r="http://schemas.openxmlformats.org/officeDocument/2006/relationships" xmlns:w="http://schemas.openxmlformats.org/wordprocessingml/2006/main" xmlns:w14="http://schemas.microsoft.com/office/word/2010/wordml" xmlns:w15="http://schemas.microsoft.com/office/word/2012/wordml" xmlns:w16se="http://schemas.microsoft.com/office/word/2015/wordml/symex" mc:Ignorable="w14 w15 w16se">
+  <w:optimizeForBrowser/>
+  <w:allowPNG/>
+</w:webSettings>
 </file>
 
 <file path=word/theme/theme1.xml><?xml version="1.0" encoding="utf-8"?>
@@ -7270,7 +8126,7 @@
 </file>
 
 <file path=customXml/itemProps1.xml><?xml version="1.0" encoding="utf-8"?>
-<ds:datastoreItem xmlns:ds="http://schemas.openxmlformats.org/officeDocument/2006/customXml" ds:itemID="{1954D878-B103-4E92-9640-3E86B1712F77}">
+<ds:datastoreItem xmlns:ds="http://schemas.openxmlformats.org/officeDocument/2006/customXml" ds:itemID="{A3697BB5-A020-414D-8BB1-5B02F96A76B0}">
   <ds:schemaRefs>
     <ds:schemaRef ds:uri="http://schemas.openxmlformats.org/officeDocument/2006/bibliography"/>
   </ds:schemaRefs>

</xml_diff>